<commit_message>
Added doc files problem and purpose and goal
</commit_message>
<xml_diff>
--- a/raw_text/Background.docx
+++ b/raw_text/Background.docx
@@ -99,15 +99,31 @@
           <w:sz w:val="24"/>
           <w:szCs w:val="24"/>
         </w:rPr>
-        <w:t xml:space="preserve"> and is useful on a computer, but cons</w:t>
-      </w:r>
-      <w:r>
-        <w:rPr>
-          <w:rFonts w:ascii="Times New Roman" w:hAnsi="Times New Roman" w:cs="Times New Roman"/>
-          <w:sz w:val="24"/>
-          <w:szCs w:val="24"/>
-        </w:rPr>
-        <w:t xml:space="preserve">ideration must also be given to the fact that </w:t>
+        <w:t xml:space="preserve"> and is useful on a computer, but </w:t>
+      </w:r>
+      <w:r>
+        <w:rPr>
+          <w:rFonts w:ascii="Times New Roman" w:hAnsi="Times New Roman" w:cs="Times New Roman"/>
+          <w:sz w:val="24"/>
+          <w:szCs w:val="24"/>
+        </w:rPr>
+        <w:t>atten</w:t>
+      </w:r>
+      <w:r>
+        <w:rPr>
+          <w:rFonts w:ascii="Times New Roman" w:hAnsi="Times New Roman" w:cs="Times New Roman"/>
+          <w:sz w:val="24"/>
+          <w:szCs w:val="24"/>
+        </w:rPr>
+        <w:t>tion</w:t>
+      </w:r>
+      <w:r>
+        <w:rPr>
+          <w:rFonts w:ascii="Times New Roman" w:hAnsi="Times New Roman" w:cs="Times New Roman"/>
+          <w:sz w:val="24"/>
+          <w:szCs w:val="24"/>
+        </w:rPr>
+        <w:t xml:space="preserve"> must also be given to the fact that </w:t>
       </w:r>
       <w:r>
         <w:rPr>
@@ -139,7 +155,23 @@
           <w:sz w:val="24"/>
           <w:szCs w:val="24"/>
         </w:rPr>
-        <w:t xml:space="preserve"> With the introduction of smartphones such as “</w:t>
+        <w:t xml:space="preserve"> With the </w:t>
+      </w:r>
+      <w:r>
+        <w:rPr>
+          <w:rFonts w:ascii="Times New Roman" w:hAnsi="Times New Roman" w:cs="Times New Roman"/>
+          <w:sz w:val="24"/>
+          <w:szCs w:val="24"/>
+        </w:rPr>
+        <w:t>introduction</w:t>
+      </w:r>
+      <w:r>
+        <w:rPr>
+          <w:rFonts w:ascii="Times New Roman" w:hAnsi="Times New Roman" w:cs="Times New Roman"/>
+          <w:sz w:val="24"/>
+          <w:szCs w:val="24"/>
+        </w:rPr>
+        <w:t xml:space="preserve"> of smartphones such as “</w:t>
       </w:r>
       <w:r>
         <w:rPr>
@@ -155,15 +187,426 @@
           <w:sz w:val="24"/>
           <w:szCs w:val="24"/>
         </w:rPr>
-        <w:t xml:space="preserve">hone”, which contains a built in web browser, the mobile browsing of websites was introduced and developers started talking about mobile webpages. Mobile webpages are websites that are designed for, and easy to use when browsing from a mobile device. This type of design, amongst other measurements, includes a reduction of the material on a desktop based website in order for the user to more easily perceive and navigate through the information. However, a great deal </w:t>
-      </w:r>
-      <w:r>
-        <w:rPr>
-          <w:rFonts w:ascii="Times New Roman" w:hAnsi="Times New Roman" w:cs="Times New Roman"/>
-          <w:sz w:val="24"/>
-          <w:szCs w:val="24"/>
-        </w:rPr>
-        <w:t xml:space="preserve">of websites are not available in a mobile format, and when user browse these sort of webpages they are required to zoom in and out frequently in order to push buttons, follow links or read text because these type of web elements are too small when not customized for the mobile format. </w:t>
+        <w:t xml:space="preserve">hone”, which contains a built in web browser, mobile browsing of websites </w:t>
+      </w:r>
+      <w:r>
+        <w:rPr>
+          <w:rFonts w:ascii="Times New Roman" w:hAnsi="Times New Roman" w:cs="Times New Roman"/>
+          <w:sz w:val="24"/>
+          <w:szCs w:val="24"/>
+        </w:rPr>
+        <w:t>increased,</w:t>
+      </w:r>
+      <w:r>
+        <w:rPr>
+          <w:rFonts w:ascii="Times New Roman" w:hAnsi="Times New Roman" w:cs="Times New Roman"/>
+          <w:sz w:val="24"/>
+          <w:szCs w:val="24"/>
+        </w:rPr>
+        <w:t xml:space="preserve"> and </w:t>
+      </w:r>
+      <w:r>
+        <w:rPr>
+          <w:rFonts w:ascii="Times New Roman" w:hAnsi="Times New Roman" w:cs="Times New Roman"/>
+          <w:sz w:val="24"/>
+          <w:szCs w:val="24"/>
+        </w:rPr>
+        <w:t xml:space="preserve">web </w:t>
+      </w:r>
+      <w:r>
+        <w:rPr>
+          <w:rFonts w:ascii="Times New Roman" w:hAnsi="Times New Roman" w:cs="Times New Roman"/>
+          <w:sz w:val="24"/>
+          <w:szCs w:val="24"/>
+        </w:rPr>
+        <w:t xml:space="preserve">developers started </w:t>
+      </w:r>
+      <w:r>
+        <w:rPr>
+          <w:rFonts w:ascii="Times New Roman" w:hAnsi="Times New Roman" w:cs="Times New Roman"/>
+          <w:sz w:val="24"/>
+          <w:szCs w:val="24"/>
+        </w:rPr>
+        <w:t>talking</w:t>
+      </w:r>
+      <w:r>
+        <w:rPr>
+          <w:rFonts w:ascii="Times New Roman" w:hAnsi="Times New Roman" w:cs="Times New Roman"/>
+          <w:sz w:val="24"/>
+          <w:szCs w:val="24"/>
+        </w:rPr>
+        <w:t xml:space="preserve"> </w:t>
+      </w:r>
+      <w:r>
+        <w:rPr>
+          <w:rFonts w:ascii="Times New Roman" w:hAnsi="Times New Roman" w:cs="Times New Roman"/>
+          <w:sz w:val="24"/>
+          <w:szCs w:val="24"/>
+        </w:rPr>
+        <w:t>mobile</w:t>
+      </w:r>
+      <w:r>
+        <w:rPr>
+          <w:rFonts w:ascii="Times New Roman" w:hAnsi="Times New Roman" w:cs="Times New Roman"/>
+          <w:sz w:val="24"/>
+          <w:szCs w:val="24"/>
+        </w:rPr>
+        <w:t xml:space="preserve"> webpages. Mobile webpages </w:t>
+      </w:r>
+      <w:bookmarkStart w:id="0" w:name="_GoBack"/>
+      <w:bookmarkEnd w:id="0"/>
+      <w:r>
+        <w:rPr>
+          <w:rFonts w:ascii="Times New Roman" w:hAnsi="Times New Roman" w:cs="Times New Roman"/>
+          <w:sz w:val="24"/>
+          <w:szCs w:val="24"/>
+        </w:rPr>
+        <w:t>are designed</w:t>
+      </w:r>
+      <w:r>
+        <w:rPr>
+          <w:rFonts w:ascii="Times New Roman" w:hAnsi="Times New Roman" w:cs="Times New Roman"/>
+          <w:sz w:val="24"/>
+          <w:szCs w:val="24"/>
+        </w:rPr>
+        <w:t xml:space="preserve"> for, and easy to use when browsing from a mobile device.</w:t>
+      </w:r>
+      <w:r>
+        <w:rPr>
+          <w:rFonts w:ascii="Times New Roman" w:hAnsi="Times New Roman" w:cs="Times New Roman"/>
+          <w:sz w:val="24"/>
+          <w:szCs w:val="24"/>
+        </w:rPr>
+        <w:t xml:space="preserve"> </w:t>
+      </w:r>
+      <w:r>
+        <w:rPr>
+          <w:rFonts w:ascii="Times New Roman" w:hAnsi="Times New Roman" w:cs="Times New Roman"/>
+          <w:sz w:val="24"/>
+          <w:szCs w:val="24"/>
+        </w:rPr>
+        <w:t xml:space="preserve">This </w:t>
+      </w:r>
+      <w:r>
+        <w:rPr>
+          <w:rFonts w:ascii="Times New Roman" w:hAnsi="Times New Roman" w:cs="Times New Roman"/>
+          <w:sz w:val="24"/>
+          <w:szCs w:val="24"/>
+        </w:rPr>
+        <w:t>mobile</w:t>
+      </w:r>
+      <w:r>
+        <w:rPr>
+          <w:rFonts w:ascii="Times New Roman" w:hAnsi="Times New Roman" w:cs="Times New Roman"/>
+          <w:sz w:val="24"/>
+          <w:szCs w:val="24"/>
+        </w:rPr>
+        <w:t xml:space="preserve"> </w:t>
+      </w:r>
+      <w:r>
+        <w:rPr>
+          <w:rFonts w:ascii="Times New Roman" w:hAnsi="Times New Roman" w:cs="Times New Roman"/>
+          <w:sz w:val="24"/>
+          <w:szCs w:val="24"/>
+        </w:rPr>
+        <w:t>design</w:t>
+      </w:r>
+      <w:r>
+        <w:rPr>
+          <w:rFonts w:ascii="Times New Roman" w:hAnsi="Times New Roman" w:cs="Times New Roman"/>
+          <w:sz w:val="24"/>
+          <w:szCs w:val="24"/>
+        </w:rPr>
+        <w:t xml:space="preserve"> </w:t>
+      </w:r>
+      <w:r>
+        <w:rPr>
+          <w:rFonts w:ascii="Times New Roman" w:hAnsi="Times New Roman" w:cs="Times New Roman"/>
+          <w:sz w:val="24"/>
+          <w:szCs w:val="24"/>
+        </w:rPr>
+        <w:t>pattern</w:t>
+      </w:r>
+      <w:r>
+        <w:rPr>
+          <w:rFonts w:ascii="Times New Roman" w:hAnsi="Times New Roman" w:cs="Times New Roman"/>
+          <w:sz w:val="24"/>
+          <w:szCs w:val="24"/>
+        </w:rPr>
+        <w:t xml:space="preserve"> </w:t>
+      </w:r>
+      <w:r>
+        <w:rPr>
+          <w:rFonts w:ascii="Times New Roman" w:hAnsi="Times New Roman" w:cs="Times New Roman"/>
+          <w:sz w:val="24"/>
+          <w:szCs w:val="24"/>
+        </w:rPr>
+        <w:t xml:space="preserve">includes a reduction of the </w:t>
+      </w:r>
+      <w:r>
+        <w:rPr>
+          <w:rFonts w:ascii="Times New Roman" w:hAnsi="Times New Roman" w:cs="Times New Roman"/>
+          <w:sz w:val="24"/>
+          <w:szCs w:val="24"/>
+        </w:rPr>
+        <w:t>data</w:t>
+      </w:r>
+      <w:r>
+        <w:rPr>
+          <w:rFonts w:ascii="Times New Roman" w:hAnsi="Times New Roman" w:cs="Times New Roman"/>
+          <w:sz w:val="24"/>
+          <w:szCs w:val="24"/>
+        </w:rPr>
+        <w:t xml:space="preserve"> on a desk</w:t>
+      </w:r>
+      <w:r>
+        <w:rPr>
+          <w:rFonts w:ascii="Times New Roman" w:hAnsi="Times New Roman" w:cs="Times New Roman"/>
+          <w:sz w:val="24"/>
+          <w:szCs w:val="24"/>
+        </w:rPr>
+        <w:t>top based website in order for</w:t>
+      </w:r>
+      <w:r>
+        <w:rPr>
+          <w:rFonts w:ascii="Times New Roman" w:hAnsi="Times New Roman" w:cs="Times New Roman"/>
+          <w:sz w:val="24"/>
+          <w:szCs w:val="24"/>
+        </w:rPr>
+        <w:t xml:space="preserve"> user</w:t>
+      </w:r>
+      <w:r>
+        <w:rPr>
+          <w:rFonts w:ascii="Times New Roman" w:hAnsi="Times New Roman" w:cs="Times New Roman"/>
+          <w:sz w:val="24"/>
+          <w:szCs w:val="24"/>
+        </w:rPr>
+        <w:t>s</w:t>
+      </w:r>
+      <w:r>
+        <w:rPr>
+          <w:rFonts w:ascii="Times New Roman" w:hAnsi="Times New Roman" w:cs="Times New Roman"/>
+          <w:sz w:val="24"/>
+          <w:szCs w:val="24"/>
+        </w:rPr>
+        <w:t xml:space="preserve"> to more </w:t>
+      </w:r>
+      <w:r>
+        <w:rPr>
+          <w:rFonts w:ascii="Times New Roman" w:hAnsi="Times New Roman" w:cs="Times New Roman"/>
+          <w:sz w:val="24"/>
+          <w:szCs w:val="24"/>
+        </w:rPr>
+        <w:t>clear</w:t>
+      </w:r>
+      <w:r>
+        <w:rPr>
+          <w:rFonts w:ascii="Times New Roman" w:hAnsi="Times New Roman" w:cs="Times New Roman"/>
+          <w:sz w:val="24"/>
+          <w:szCs w:val="24"/>
+        </w:rPr>
+        <w:t xml:space="preserve">ly </w:t>
+      </w:r>
+      <w:r>
+        <w:rPr>
+          <w:rFonts w:ascii="Times New Roman" w:hAnsi="Times New Roman" w:cs="Times New Roman"/>
+          <w:sz w:val="24"/>
+          <w:szCs w:val="24"/>
+        </w:rPr>
+        <w:t>understand</w:t>
+      </w:r>
+      <w:r>
+        <w:rPr>
+          <w:rFonts w:ascii="Times New Roman" w:hAnsi="Times New Roman" w:cs="Times New Roman"/>
+          <w:sz w:val="24"/>
+          <w:szCs w:val="24"/>
+        </w:rPr>
+        <w:t xml:space="preserve"> and navigate through the information.</w:t>
+      </w:r>
+      <w:r>
+        <w:rPr>
+          <w:rFonts w:ascii="Times New Roman" w:hAnsi="Times New Roman" w:cs="Times New Roman"/>
+          <w:sz w:val="24"/>
+          <w:szCs w:val="24"/>
+        </w:rPr>
+        <w:t xml:space="preserve"> </w:t>
+      </w:r>
+      <w:r>
+        <w:rPr>
+          <w:rFonts w:ascii="Times New Roman" w:hAnsi="Times New Roman" w:cs="Times New Roman"/>
+          <w:sz w:val="24"/>
+          <w:szCs w:val="24"/>
+        </w:rPr>
+        <w:t xml:space="preserve">However, a great deal </w:t>
+      </w:r>
+      <w:r>
+        <w:rPr>
+          <w:rFonts w:ascii="Times New Roman" w:hAnsi="Times New Roman" w:cs="Times New Roman"/>
+          <w:sz w:val="24"/>
+          <w:szCs w:val="24"/>
+        </w:rPr>
+        <w:t>of websites are not available in a mobile format</w:t>
+      </w:r>
+      <w:r>
+        <w:rPr>
+          <w:rFonts w:ascii="Times New Roman" w:hAnsi="Times New Roman" w:cs="Times New Roman"/>
+          <w:sz w:val="24"/>
+          <w:szCs w:val="24"/>
+        </w:rPr>
+        <w:t>,</w:t>
+      </w:r>
+      <w:r>
+        <w:rPr>
+          <w:rFonts w:ascii="Times New Roman" w:hAnsi="Times New Roman" w:cs="Times New Roman"/>
+          <w:sz w:val="24"/>
+          <w:szCs w:val="24"/>
+        </w:rPr>
+        <w:t xml:space="preserve"> </w:t>
+      </w:r>
+      <w:r>
+        <w:rPr>
+          <w:rFonts w:ascii="Times New Roman" w:hAnsi="Times New Roman" w:cs="Times New Roman"/>
+          <w:sz w:val="24"/>
+          <w:szCs w:val="24"/>
+        </w:rPr>
+        <w:t xml:space="preserve"> </w:t>
+      </w:r>
+      <w:r>
+        <w:rPr>
+          <w:rFonts w:ascii="Times New Roman" w:hAnsi="Times New Roman" w:cs="Times New Roman"/>
+          <w:sz w:val="24"/>
+          <w:szCs w:val="24"/>
+        </w:rPr>
+        <w:t xml:space="preserve">when users </w:t>
+      </w:r>
+      <w:r>
+        <w:rPr>
+          <w:rFonts w:ascii="Times New Roman" w:hAnsi="Times New Roman" w:cs="Times New Roman"/>
+          <w:sz w:val="24"/>
+          <w:szCs w:val="24"/>
+        </w:rPr>
+        <w:t xml:space="preserve">browse </w:t>
+      </w:r>
+      <w:r>
+        <w:rPr>
+          <w:rFonts w:ascii="Times New Roman" w:hAnsi="Times New Roman" w:cs="Times New Roman"/>
+          <w:sz w:val="24"/>
+          <w:szCs w:val="24"/>
+        </w:rPr>
+        <w:t xml:space="preserve">to these </w:t>
+      </w:r>
+      <w:r>
+        <w:rPr>
+          <w:rFonts w:ascii="Times New Roman" w:hAnsi="Times New Roman" w:cs="Times New Roman"/>
+          <w:sz w:val="24"/>
+          <w:szCs w:val="24"/>
+        </w:rPr>
+        <w:t>webpages</w:t>
+      </w:r>
+      <w:r>
+        <w:rPr>
+          <w:rFonts w:ascii="Times New Roman" w:hAnsi="Times New Roman" w:cs="Times New Roman"/>
+          <w:sz w:val="24"/>
+          <w:szCs w:val="24"/>
+        </w:rPr>
+        <w:t xml:space="preserve"> that  on a mobile device </w:t>
+      </w:r>
+      <w:r>
+        <w:rPr>
+          <w:rFonts w:ascii="Times New Roman" w:hAnsi="Times New Roman" w:cs="Times New Roman"/>
+          <w:sz w:val="24"/>
+          <w:szCs w:val="24"/>
+        </w:rPr>
+        <w:t xml:space="preserve"> they </w:t>
+      </w:r>
+      <w:r>
+        <w:rPr>
+          <w:rFonts w:ascii="Times New Roman" w:hAnsi="Times New Roman" w:cs="Times New Roman"/>
+          <w:sz w:val="24"/>
+          <w:szCs w:val="24"/>
+          <w:shd w:val="clear" w:color="auto" w:fill="FFCC99"/>
+        </w:rPr>
+        <w:t>often need</w:t>
+      </w:r>
+      <w:r>
+        <w:rPr>
+          <w:rFonts w:ascii="Times New Roman" w:hAnsi="Times New Roman" w:cs="Times New Roman"/>
+          <w:sz w:val="24"/>
+          <w:szCs w:val="24"/>
+        </w:rPr>
+        <w:t xml:space="preserve"> to zoom in and out in order to </w:t>
+      </w:r>
+      <w:r>
+        <w:rPr>
+          <w:rFonts w:ascii="Times New Roman" w:hAnsi="Times New Roman" w:cs="Times New Roman"/>
+          <w:sz w:val="24"/>
+          <w:szCs w:val="24"/>
+        </w:rPr>
+        <w:t xml:space="preserve">click on links, </w:t>
+      </w:r>
+      <w:r>
+        <w:rPr>
+          <w:rFonts w:ascii="Times New Roman" w:hAnsi="Times New Roman" w:cs="Times New Roman"/>
+          <w:sz w:val="24"/>
+          <w:szCs w:val="24"/>
+        </w:rPr>
+        <w:t>read text</w:t>
+      </w:r>
+      <w:r>
+        <w:rPr>
+          <w:rFonts w:ascii="Times New Roman" w:hAnsi="Times New Roman" w:cs="Times New Roman"/>
+          <w:sz w:val="24"/>
+          <w:szCs w:val="24"/>
+        </w:rPr>
+        <w:t xml:space="preserve"> or get an overview</w:t>
+      </w:r>
+      <w:r>
+        <w:rPr>
+          <w:rFonts w:ascii="Times New Roman" w:hAnsi="Times New Roman" w:cs="Times New Roman"/>
+          <w:sz w:val="24"/>
+          <w:szCs w:val="24"/>
+        </w:rPr>
+        <w:t xml:space="preserve"> because </w:t>
+      </w:r>
+      <w:r>
+        <w:rPr>
+          <w:rFonts w:ascii="Times New Roman" w:hAnsi="Times New Roman" w:cs="Times New Roman"/>
+          <w:sz w:val="24"/>
+          <w:szCs w:val="24"/>
+        </w:rPr>
+        <w:t>most</w:t>
+      </w:r>
+      <w:r>
+        <w:rPr>
+          <w:rFonts w:ascii="Times New Roman" w:hAnsi="Times New Roman" w:cs="Times New Roman"/>
+          <w:sz w:val="24"/>
+          <w:szCs w:val="24"/>
+        </w:rPr>
+        <w:t xml:space="preserve"> </w:t>
+      </w:r>
+      <w:r>
+        <w:rPr>
+          <w:rFonts w:ascii="Times New Roman" w:hAnsi="Times New Roman" w:cs="Times New Roman"/>
+          <w:sz w:val="24"/>
+          <w:szCs w:val="24"/>
+        </w:rPr>
+        <w:t>web</w:t>
+      </w:r>
+      <w:r>
+        <w:rPr>
+          <w:rFonts w:ascii="Times New Roman" w:hAnsi="Times New Roman" w:cs="Times New Roman"/>
+          <w:sz w:val="24"/>
+          <w:szCs w:val="24"/>
+        </w:rPr>
+        <w:t xml:space="preserve"> elements are too small when not customized for the mobile format.</w:t>
+      </w:r>
+      <w:r>
+        <w:rPr>
+          <w:rFonts w:ascii="Times New Roman" w:hAnsi="Times New Roman" w:cs="Times New Roman"/>
+          <w:sz w:val="24"/>
+          <w:szCs w:val="24"/>
+        </w:rPr>
+        <w:t xml:space="preserve"> </w:t>
       </w:r>
     </w:p>
     <w:p>
@@ -180,47 +623,337 @@
           <w:sz w:val="24"/>
           <w:szCs w:val="24"/>
         </w:rPr>
-        <w:t xml:space="preserve">There exist different techniques for developing mobile suitable websites. One way to express a desktop website in a mobile browser is to create a new webpage and style it according to the size of mobile phone screens. </w:t>
-      </w:r>
-      <w:r>
-        <w:rPr>
-          <w:rFonts w:ascii="Times New Roman" w:hAnsi="Times New Roman" w:cs="Times New Roman"/>
-          <w:sz w:val="24"/>
-          <w:szCs w:val="24"/>
-        </w:rPr>
-        <w:t xml:space="preserve">Another way to implement </w:t>
-      </w:r>
-      <w:r>
-        <w:rPr>
-          <w:rFonts w:ascii="Times New Roman" w:hAnsi="Times New Roman" w:cs="Times New Roman"/>
-          <w:sz w:val="24"/>
-          <w:szCs w:val="24"/>
-        </w:rPr>
-        <w:t>a mobile suitable website based on a desktop website is to apply the principles of responsive design.</w:t>
-      </w:r>
-      <w:r>
-        <w:rPr>
-          <w:rFonts w:ascii="Times New Roman" w:hAnsi="Times New Roman" w:cs="Times New Roman"/>
-          <w:sz w:val="24"/>
-          <w:szCs w:val="24"/>
-        </w:rPr>
-        <w:t xml:space="preserve"> Unlike the solution mentioned where two separate websites are created for desktops and mobile devices respectively, responsive design aims to extend the desktop site with mobile functionality. </w:t>
-      </w:r>
-      <w:r>
-        <w:rPr>
-          <w:rFonts w:ascii="Times New Roman" w:hAnsi="Times New Roman" w:cs="Times New Roman"/>
-          <w:sz w:val="24"/>
-          <w:szCs w:val="24"/>
-        </w:rPr>
-        <w:t>This function</w:t>
-      </w:r>
-      <w:r>
-        <w:rPr>
-          <w:rFonts w:ascii="Times New Roman" w:hAnsi="Times New Roman" w:cs="Times New Roman"/>
-          <w:sz w:val="24"/>
-          <w:szCs w:val="24"/>
-        </w:rPr>
-        <w:t xml:space="preserve"> in such a way that the desktop webpage automatically changes layout and design</w:t>
+        <w:t>There exist different techniques for developing website</w:t>
+      </w:r>
+      <w:r>
+        <w:rPr>
+          <w:rFonts w:ascii="Times New Roman" w:hAnsi="Times New Roman" w:cs="Times New Roman"/>
+          <w:sz w:val="24"/>
+          <w:szCs w:val="24"/>
+        </w:rPr>
+        <w:t xml:space="preserve"> adapted for mobile devices</w:t>
+      </w:r>
+      <w:r>
+        <w:rPr>
+          <w:rFonts w:ascii="Times New Roman" w:hAnsi="Times New Roman" w:cs="Times New Roman"/>
+          <w:sz w:val="24"/>
+          <w:szCs w:val="24"/>
+        </w:rPr>
+        <w:t xml:space="preserve">. One way to express a desktop website in a mobile browser is to create a new webpage and </w:t>
+      </w:r>
+      <w:r>
+        <w:rPr>
+          <w:rFonts w:ascii="Times New Roman" w:hAnsi="Times New Roman" w:cs="Times New Roman"/>
+          <w:sz w:val="24"/>
+          <w:szCs w:val="24"/>
+        </w:rPr>
+        <w:t>design</w:t>
+      </w:r>
+      <w:r>
+        <w:rPr>
+          <w:rFonts w:ascii="Times New Roman" w:hAnsi="Times New Roman" w:cs="Times New Roman"/>
+          <w:sz w:val="24"/>
+          <w:szCs w:val="24"/>
+        </w:rPr>
+        <w:t xml:space="preserve"> it according to the </w:t>
+      </w:r>
+      <w:r>
+        <w:rPr>
+          <w:rFonts w:ascii="Times New Roman" w:hAnsi="Times New Roman" w:cs="Times New Roman"/>
+          <w:sz w:val="24"/>
+          <w:szCs w:val="24"/>
+        </w:rPr>
+        <w:t>size</w:t>
+      </w:r>
+      <w:r>
+        <w:rPr>
+          <w:rFonts w:ascii="Times New Roman" w:hAnsi="Times New Roman" w:cs="Times New Roman"/>
+          <w:sz w:val="24"/>
+          <w:szCs w:val="24"/>
+        </w:rPr>
+        <w:t xml:space="preserve"> of mobile phone screens. </w:t>
+      </w:r>
+      <w:r>
+        <w:rPr>
+          <w:rFonts w:ascii="Times New Roman" w:hAnsi="Times New Roman" w:cs="Times New Roman"/>
+          <w:sz w:val="24"/>
+          <w:szCs w:val="24"/>
+        </w:rPr>
+        <w:t xml:space="preserve">Another way to </w:t>
+      </w:r>
+      <w:r>
+        <w:rPr>
+          <w:rFonts w:ascii="Times New Roman" w:hAnsi="Times New Roman" w:cs="Times New Roman"/>
+          <w:sz w:val="24"/>
+          <w:szCs w:val="24"/>
+        </w:rPr>
+        <w:t>achieve</w:t>
+      </w:r>
+      <w:r>
+        <w:rPr>
+          <w:rFonts w:ascii="Times New Roman" w:hAnsi="Times New Roman" w:cs="Times New Roman"/>
+          <w:sz w:val="24"/>
+          <w:szCs w:val="24"/>
+        </w:rPr>
+        <w:t xml:space="preserve"> </w:t>
+      </w:r>
+      <w:r>
+        <w:rPr>
+          <w:rFonts w:ascii="Times New Roman" w:hAnsi="Times New Roman" w:cs="Times New Roman"/>
+          <w:sz w:val="24"/>
+          <w:szCs w:val="24"/>
+        </w:rPr>
+        <w:t xml:space="preserve">a </w:t>
+      </w:r>
+      <w:r>
+        <w:rPr>
+          <w:rFonts w:ascii="Times New Roman" w:hAnsi="Times New Roman" w:cs="Times New Roman"/>
+          <w:sz w:val="24"/>
+          <w:szCs w:val="24"/>
+        </w:rPr>
+        <w:t>mobile</w:t>
+      </w:r>
+      <w:r>
+        <w:rPr>
+          <w:rFonts w:ascii="Times New Roman" w:hAnsi="Times New Roman" w:cs="Times New Roman"/>
+          <w:sz w:val="24"/>
+          <w:szCs w:val="24"/>
+        </w:rPr>
+        <w:t xml:space="preserve"> </w:t>
+      </w:r>
+      <w:r>
+        <w:rPr>
+          <w:rFonts w:ascii="Times New Roman" w:hAnsi="Times New Roman" w:cs="Times New Roman"/>
+          <w:sz w:val="24"/>
+          <w:szCs w:val="24"/>
+        </w:rPr>
+        <w:t>suitable</w:t>
+      </w:r>
+      <w:r>
+        <w:rPr>
+          <w:rFonts w:ascii="Times New Roman" w:hAnsi="Times New Roman" w:cs="Times New Roman"/>
+          <w:sz w:val="24"/>
+          <w:szCs w:val="24"/>
+        </w:rPr>
+        <w:t xml:space="preserve"> website based on a desktop website is to </w:t>
+      </w:r>
+      <w:r>
+        <w:rPr>
+          <w:rFonts w:ascii="Times New Roman" w:hAnsi="Times New Roman" w:cs="Times New Roman"/>
+          <w:sz w:val="24"/>
+          <w:szCs w:val="24"/>
+        </w:rPr>
+        <w:t>use</w:t>
+      </w:r>
+      <w:r>
+        <w:rPr>
+          <w:rFonts w:ascii="Times New Roman" w:hAnsi="Times New Roman" w:cs="Times New Roman"/>
+          <w:sz w:val="24"/>
+          <w:szCs w:val="24"/>
+        </w:rPr>
+        <w:t xml:space="preserve"> the principles of </w:t>
+      </w:r>
+      <w:r>
+        <w:rPr>
+          <w:rFonts w:ascii="Times New Roman" w:hAnsi="Times New Roman" w:cs="Times New Roman"/>
+          <w:sz w:val="24"/>
+          <w:szCs w:val="24"/>
+        </w:rPr>
+        <w:t>responsive</w:t>
+      </w:r>
+      <w:r>
+        <w:rPr>
+          <w:rFonts w:ascii="Times New Roman" w:hAnsi="Times New Roman" w:cs="Times New Roman"/>
+          <w:sz w:val="24"/>
+          <w:szCs w:val="24"/>
+        </w:rPr>
+        <w:t xml:space="preserve"> design.</w:t>
+      </w:r>
+      <w:r>
+        <w:rPr>
+          <w:rFonts w:ascii="Times New Roman" w:hAnsi="Times New Roman" w:cs="Times New Roman"/>
+          <w:sz w:val="24"/>
+          <w:szCs w:val="24"/>
+        </w:rPr>
+        <w:t xml:space="preserve"> Unlike the solution mentioned where </w:t>
+      </w:r>
+      <w:r>
+        <w:rPr>
+          <w:rFonts w:ascii="Times New Roman" w:hAnsi="Times New Roman" w:cs="Times New Roman"/>
+          <w:sz w:val="24"/>
+          <w:szCs w:val="24"/>
+        </w:rPr>
+        <w:t xml:space="preserve">there </w:t>
+      </w:r>
+      <w:proofErr w:type="gramStart"/>
+      <w:r>
+        <w:rPr>
+          <w:rFonts w:ascii="Times New Roman" w:hAnsi="Times New Roman" w:cs="Times New Roman"/>
+          <w:sz w:val="24"/>
+          <w:szCs w:val="24"/>
+        </w:rPr>
+        <w:t>exist</w:t>
+      </w:r>
+      <w:proofErr w:type="gramEnd"/>
+      <w:r>
+        <w:rPr>
+          <w:rFonts w:ascii="Times New Roman" w:hAnsi="Times New Roman" w:cs="Times New Roman"/>
+          <w:sz w:val="24"/>
+          <w:szCs w:val="24"/>
+        </w:rPr>
+        <w:t xml:space="preserve"> </w:t>
+      </w:r>
+      <w:r>
+        <w:rPr>
+          <w:rFonts w:ascii="Times New Roman" w:hAnsi="Times New Roman" w:cs="Times New Roman"/>
+          <w:sz w:val="24"/>
+          <w:szCs w:val="24"/>
+        </w:rPr>
+        <w:t xml:space="preserve">two </w:t>
+      </w:r>
+      <w:r>
+        <w:rPr>
+          <w:rFonts w:ascii="Times New Roman" w:hAnsi="Times New Roman" w:cs="Times New Roman"/>
+          <w:sz w:val="24"/>
+          <w:szCs w:val="24"/>
+        </w:rPr>
+        <w:t>different</w:t>
+      </w:r>
+      <w:r>
+        <w:rPr>
+          <w:rFonts w:ascii="Times New Roman" w:hAnsi="Times New Roman" w:cs="Times New Roman"/>
+          <w:sz w:val="24"/>
+          <w:szCs w:val="24"/>
+        </w:rPr>
+        <w:t xml:space="preserve"> websites for desktops and mobile devices respectively, </w:t>
+      </w:r>
+      <w:r>
+        <w:rPr>
+          <w:rFonts w:ascii="Times New Roman" w:hAnsi="Times New Roman" w:cs="Times New Roman"/>
+          <w:sz w:val="24"/>
+          <w:szCs w:val="24"/>
+        </w:rPr>
+        <w:t>responsive</w:t>
+      </w:r>
+      <w:r>
+        <w:rPr>
+          <w:rFonts w:ascii="Times New Roman" w:hAnsi="Times New Roman" w:cs="Times New Roman"/>
+          <w:sz w:val="24"/>
+          <w:szCs w:val="24"/>
+        </w:rPr>
+        <w:t xml:space="preserve"> </w:t>
+      </w:r>
+      <w:r>
+        <w:rPr>
+          <w:rFonts w:ascii="Times New Roman" w:hAnsi="Times New Roman" w:cs="Times New Roman"/>
+          <w:sz w:val="24"/>
+          <w:szCs w:val="24"/>
+        </w:rPr>
+        <w:t>design</w:t>
+      </w:r>
+      <w:r>
+        <w:rPr>
+          <w:rFonts w:ascii="Times New Roman" w:hAnsi="Times New Roman" w:cs="Times New Roman"/>
+          <w:sz w:val="24"/>
+          <w:szCs w:val="24"/>
+        </w:rPr>
+        <w:t xml:space="preserve"> aims to </w:t>
+      </w:r>
+      <w:r>
+        <w:rPr>
+          <w:rFonts w:ascii="Times New Roman" w:hAnsi="Times New Roman" w:cs="Times New Roman"/>
+          <w:sz w:val="24"/>
+          <w:szCs w:val="24"/>
+        </w:rPr>
+        <w:t>e</w:t>
+      </w:r>
+      <w:r>
+        <w:rPr>
+          <w:rFonts w:ascii="Times New Roman" w:hAnsi="Times New Roman" w:cs="Times New Roman"/>
+          <w:sz w:val="24"/>
+          <w:szCs w:val="24"/>
+        </w:rPr>
+        <w:t>nhance</w:t>
+      </w:r>
+      <w:r>
+        <w:rPr>
+          <w:rFonts w:ascii="Times New Roman" w:hAnsi="Times New Roman" w:cs="Times New Roman"/>
+          <w:sz w:val="24"/>
+          <w:szCs w:val="24"/>
+        </w:rPr>
+        <w:t xml:space="preserve"> the desktop site with </w:t>
+      </w:r>
+      <w:r>
+        <w:rPr>
+          <w:rFonts w:ascii="Times New Roman" w:hAnsi="Times New Roman" w:cs="Times New Roman"/>
+          <w:sz w:val="24"/>
+          <w:szCs w:val="24"/>
+        </w:rPr>
+        <w:t>mobile</w:t>
+      </w:r>
+      <w:r>
+        <w:rPr>
+          <w:rFonts w:ascii="Times New Roman" w:hAnsi="Times New Roman" w:cs="Times New Roman"/>
+          <w:sz w:val="24"/>
+          <w:szCs w:val="24"/>
+        </w:rPr>
+        <w:t xml:space="preserve"> functionality. </w:t>
+      </w:r>
+      <w:r>
+        <w:rPr>
+          <w:rFonts w:ascii="Times New Roman" w:hAnsi="Times New Roman" w:cs="Times New Roman"/>
+          <w:sz w:val="24"/>
+          <w:szCs w:val="24"/>
+        </w:rPr>
+        <w:t>Responsive design</w:t>
+      </w:r>
+      <w:r>
+        <w:rPr>
+          <w:rFonts w:ascii="Times New Roman" w:hAnsi="Times New Roman" w:cs="Times New Roman"/>
+          <w:sz w:val="24"/>
+          <w:szCs w:val="24"/>
+        </w:rPr>
+        <w:t xml:space="preserve"> </w:t>
+      </w:r>
+      <w:r>
+        <w:rPr>
+          <w:rFonts w:ascii="Times New Roman" w:hAnsi="Times New Roman" w:cs="Times New Roman"/>
+          <w:sz w:val="24"/>
+          <w:szCs w:val="24"/>
+        </w:rPr>
+        <w:t>function</w:t>
+      </w:r>
+      <w:r>
+        <w:rPr>
+          <w:rFonts w:ascii="Times New Roman" w:hAnsi="Times New Roman" w:cs="Times New Roman"/>
+          <w:sz w:val="24"/>
+          <w:szCs w:val="24"/>
+        </w:rPr>
+        <w:t xml:space="preserve"> in such a way that the desktop webpage automatically changes </w:t>
+      </w:r>
+      <w:r>
+        <w:rPr>
+          <w:rFonts w:ascii="Times New Roman" w:hAnsi="Times New Roman" w:cs="Times New Roman"/>
+          <w:sz w:val="24"/>
+          <w:szCs w:val="24"/>
+        </w:rPr>
+        <w:t>layout</w:t>
+      </w:r>
+      <w:r>
+        <w:rPr>
+          <w:rFonts w:ascii="Times New Roman" w:hAnsi="Times New Roman" w:cs="Times New Roman"/>
+          <w:sz w:val="24"/>
+          <w:szCs w:val="24"/>
+        </w:rPr>
+        <w:t xml:space="preserve"> and </w:t>
+      </w:r>
+      <w:r>
+        <w:rPr>
+          <w:rFonts w:ascii="Times New Roman" w:hAnsi="Times New Roman" w:cs="Times New Roman"/>
+          <w:sz w:val="24"/>
+          <w:szCs w:val="24"/>
+        </w:rPr>
+        <w:t>design</w:t>
       </w:r>
       <w:r>
         <w:rPr>
@@ -236,15 +969,31 @@
           <w:sz w:val="24"/>
           <w:szCs w:val="24"/>
         </w:rPr>
-        <w:t>in accordance with how the mobile webpage is s</w:t>
-      </w:r>
-      <w:r>
-        <w:rPr>
-          <w:rFonts w:ascii="Times New Roman" w:hAnsi="Times New Roman" w:cs="Times New Roman"/>
-          <w:sz w:val="24"/>
-          <w:szCs w:val="24"/>
-        </w:rPr>
-        <w:t>upposed to look like)</w:t>
+        <w:t xml:space="preserve">in accordance with </w:t>
+      </w:r>
+      <w:r>
+        <w:rPr>
+          <w:rFonts w:ascii="Times New Roman" w:hAnsi="Times New Roman" w:cs="Times New Roman"/>
+          <w:sz w:val="24"/>
+          <w:szCs w:val="24"/>
+        </w:rPr>
+        <w:t>the intended layout of the</w:t>
+      </w:r>
+      <w:r>
+        <w:rPr>
+          <w:rFonts w:ascii="Times New Roman" w:hAnsi="Times New Roman" w:cs="Times New Roman"/>
+          <w:sz w:val="24"/>
+          <w:szCs w:val="24"/>
+        </w:rPr>
+        <w:t xml:space="preserve"> mobile webpage</w:t>
+      </w:r>
+      <w:r>
+        <w:rPr>
+          <w:rFonts w:ascii="Times New Roman" w:hAnsi="Times New Roman" w:cs="Times New Roman"/>
+          <w:sz w:val="24"/>
+          <w:szCs w:val="24"/>
+        </w:rPr>
+        <w:t>)</w:t>
       </w:r>
       <w:r>
         <w:rPr>
@@ -277,41 +1026,169 @@
           <w:sz w:val="24"/>
           <w:szCs w:val="24"/>
         </w:rPr>
-        <w:t xml:space="preserve">“StatCounter Global Stats”, Internet access through mobile devices has gone from </w:t>
-      </w:r>
-      <w:r>
-        <w:rPr>
-          <w:rFonts w:ascii="Times New Roman" w:hAnsi="Times New Roman" w:cs="Times New Roman"/>
-          <w:sz w:val="24"/>
-          <w:szCs w:val="24"/>
-        </w:rPr>
-        <w:t xml:space="preserve">0.7% in January 2009, to 8.5% in January 2012 (cite). The use of mobile devices as a mean for internet browsing has increased rapidly, which might be an indication that effort should be put into the development of mobile webpages. However, mobile web development can be rather complex in terms of information presentation. The substantial decrease in screen size when going from a desktop to a mobile device complicates the </w:t>
-      </w:r>
-      <w:r>
-        <w:rPr>
-          <w:rFonts w:ascii="Times New Roman" w:hAnsi="Times New Roman" w:cs="Times New Roman"/>
-          <w:sz w:val="24"/>
-          <w:szCs w:val="24"/>
-        </w:rPr>
-        <w:t xml:space="preserve">process of </w:t>
-      </w:r>
-      <w:r>
-        <w:rPr>
-          <w:rFonts w:ascii="Times New Roman" w:hAnsi="Times New Roman" w:cs="Times New Roman"/>
-          <w:sz w:val="24"/>
-          <w:szCs w:val="24"/>
-        </w:rPr>
-        <w:t>providing a general overview of</w:t>
-      </w:r>
-      <w:bookmarkStart w:id="0" w:name="_GoBack"/>
-      <w:bookmarkEnd w:id="0"/>
-      <w:r>
-        <w:rPr>
-          <w:rFonts w:ascii="Times New Roman" w:hAnsi="Times New Roman" w:cs="Times New Roman"/>
-          <w:sz w:val="24"/>
-          <w:szCs w:val="24"/>
-        </w:rPr>
-        <w:t xml:space="preserve"> all the information on </w:t>
+        <w:t>“</w:t>
+      </w:r>
+      <w:proofErr w:type="spellStart"/>
+      <w:r>
+        <w:rPr>
+          <w:rFonts w:ascii="Times New Roman" w:hAnsi="Times New Roman" w:cs="Times New Roman"/>
+          <w:sz w:val="24"/>
+          <w:szCs w:val="24"/>
+        </w:rPr>
+        <w:t>StatCounter</w:t>
+      </w:r>
+      <w:proofErr w:type="spellEnd"/>
+      <w:r>
+        <w:rPr>
+          <w:rFonts w:ascii="Times New Roman" w:hAnsi="Times New Roman" w:cs="Times New Roman"/>
+          <w:sz w:val="24"/>
+          <w:szCs w:val="24"/>
+        </w:rPr>
+        <w:t xml:space="preserve"> Global Stats”, Internet access through mobile devices has gone from </w:t>
+      </w:r>
+      <w:r>
+        <w:rPr>
+          <w:rFonts w:ascii="Times New Roman" w:hAnsi="Times New Roman" w:cs="Times New Roman"/>
+          <w:sz w:val="24"/>
+          <w:szCs w:val="24"/>
+        </w:rPr>
+        <w:t xml:space="preserve">0.7% in January 2009, to 8.5% in January 2012 (cite). The use of mobile devices as a mean for internet browsing has increased rapidly, which might be an indication that effort should be put into the development of mobile webpages. However, mobile web </w:t>
+      </w:r>
+      <w:r>
+        <w:rPr>
+          <w:rFonts w:ascii="Times New Roman" w:hAnsi="Times New Roman" w:cs="Times New Roman"/>
+          <w:sz w:val="24"/>
+          <w:szCs w:val="24"/>
+        </w:rPr>
+        <w:t>development</w:t>
+      </w:r>
+      <w:r>
+        <w:rPr>
+          <w:rFonts w:ascii="Times New Roman" w:hAnsi="Times New Roman" w:cs="Times New Roman"/>
+          <w:sz w:val="24"/>
+          <w:szCs w:val="24"/>
+        </w:rPr>
+        <w:t xml:space="preserve"> can be </w:t>
+      </w:r>
+      <w:r>
+        <w:rPr>
+          <w:rFonts w:ascii="Times New Roman" w:hAnsi="Times New Roman" w:cs="Times New Roman"/>
+          <w:sz w:val="24"/>
+          <w:szCs w:val="24"/>
+        </w:rPr>
+        <w:t>quite</w:t>
+      </w:r>
+      <w:r>
+        <w:rPr>
+          <w:rFonts w:ascii="Times New Roman" w:hAnsi="Times New Roman" w:cs="Times New Roman"/>
+          <w:sz w:val="24"/>
+          <w:szCs w:val="24"/>
+        </w:rPr>
+        <w:t xml:space="preserve"> </w:t>
+      </w:r>
+      <w:r>
+        <w:rPr>
+          <w:rFonts w:ascii="Times New Roman" w:hAnsi="Times New Roman" w:cs="Times New Roman"/>
+          <w:sz w:val="24"/>
+          <w:szCs w:val="24"/>
+        </w:rPr>
+        <w:t>difficult</w:t>
+      </w:r>
+      <w:r>
+        <w:rPr>
+          <w:rFonts w:ascii="Times New Roman" w:hAnsi="Times New Roman" w:cs="Times New Roman"/>
+          <w:sz w:val="24"/>
+          <w:szCs w:val="24"/>
+        </w:rPr>
+        <w:t xml:space="preserve"> in terms of </w:t>
+      </w:r>
+      <w:r>
+        <w:rPr>
+          <w:rFonts w:ascii="Times New Roman" w:hAnsi="Times New Roman" w:cs="Times New Roman"/>
+          <w:sz w:val="24"/>
+          <w:szCs w:val="24"/>
+        </w:rPr>
+        <w:t>information</w:t>
+      </w:r>
+      <w:r>
+        <w:rPr>
+          <w:rFonts w:ascii="Times New Roman" w:hAnsi="Times New Roman" w:cs="Times New Roman"/>
+          <w:sz w:val="24"/>
+          <w:szCs w:val="24"/>
+        </w:rPr>
+        <w:t xml:space="preserve"> presentation. The substantial </w:t>
+      </w:r>
+      <w:r>
+        <w:rPr>
+          <w:rFonts w:ascii="Times New Roman" w:hAnsi="Times New Roman" w:cs="Times New Roman"/>
+          <w:sz w:val="24"/>
+          <w:szCs w:val="24"/>
+        </w:rPr>
+        <w:t>reduction</w:t>
+      </w:r>
+      <w:r>
+        <w:rPr>
+          <w:rFonts w:ascii="Times New Roman" w:hAnsi="Times New Roman" w:cs="Times New Roman"/>
+          <w:sz w:val="24"/>
+          <w:szCs w:val="24"/>
+        </w:rPr>
+        <w:t xml:space="preserve"> in </w:t>
+      </w:r>
+      <w:r>
+        <w:rPr>
+          <w:rFonts w:ascii="Times New Roman" w:hAnsi="Times New Roman" w:cs="Times New Roman"/>
+          <w:sz w:val="24"/>
+          <w:szCs w:val="24"/>
+        </w:rPr>
+        <w:t>screen</w:t>
+      </w:r>
+      <w:r>
+        <w:rPr>
+          <w:rFonts w:ascii="Times New Roman" w:hAnsi="Times New Roman" w:cs="Times New Roman"/>
+          <w:sz w:val="24"/>
+          <w:szCs w:val="24"/>
+        </w:rPr>
+        <w:t xml:space="preserve"> size when going from a desktop to a mobile device complicates the </w:t>
+      </w:r>
+      <w:r>
+        <w:rPr>
+          <w:rFonts w:ascii="Times New Roman" w:hAnsi="Times New Roman" w:cs="Times New Roman"/>
+          <w:sz w:val="24"/>
+          <w:szCs w:val="24"/>
+        </w:rPr>
+        <w:t>process</w:t>
+      </w:r>
+      <w:r>
+        <w:rPr>
+          <w:rFonts w:ascii="Times New Roman" w:hAnsi="Times New Roman" w:cs="Times New Roman"/>
+          <w:sz w:val="24"/>
+          <w:szCs w:val="24"/>
+        </w:rPr>
+        <w:t xml:space="preserve"> of </w:t>
+      </w:r>
+      <w:r>
+        <w:rPr>
+          <w:rFonts w:ascii="Times New Roman" w:hAnsi="Times New Roman" w:cs="Times New Roman"/>
+          <w:sz w:val="24"/>
+          <w:szCs w:val="24"/>
+        </w:rPr>
+        <w:t xml:space="preserve">providing a </w:t>
+      </w:r>
+      <w:r>
+        <w:rPr>
+          <w:rFonts w:ascii="Times New Roman" w:hAnsi="Times New Roman" w:cs="Times New Roman"/>
+          <w:sz w:val="24"/>
+          <w:szCs w:val="24"/>
+        </w:rPr>
+        <w:t>comprehensive</w:t>
+      </w:r>
+      <w:r>
+        <w:rPr>
+          <w:rFonts w:ascii="Times New Roman" w:hAnsi="Times New Roman" w:cs="Times New Roman"/>
+          <w:sz w:val="24"/>
+          <w:szCs w:val="24"/>
+        </w:rPr>
+        <w:t xml:space="preserve"> overview of all the information on </w:t>
       </w:r>
       <w:r>
         <w:rPr>

</xml_diff>

<commit_message>
Added web text and prototype code
</commit_message>
<xml_diff>
--- a/raw_text/Background.docx
+++ b/raw_text/Background.docx
@@ -253,6 +253,350 @@
         </w:rPr>
         <w:t xml:space="preserve"> webpages. Mobile webpages </w:t>
       </w:r>
+      <w:r>
+        <w:rPr>
+          <w:rFonts w:ascii="Times New Roman" w:hAnsi="Times New Roman" w:cs="Times New Roman"/>
+          <w:sz w:val="24"/>
+          <w:szCs w:val="24"/>
+        </w:rPr>
+        <w:t>are designed</w:t>
+      </w:r>
+      <w:r>
+        <w:rPr>
+          <w:rFonts w:ascii="Times New Roman" w:hAnsi="Times New Roman" w:cs="Times New Roman"/>
+          <w:sz w:val="24"/>
+          <w:szCs w:val="24"/>
+        </w:rPr>
+        <w:t xml:space="preserve"> for, and easy to use when browsing from a mobile device.</w:t>
+      </w:r>
+      <w:r>
+        <w:rPr>
+          <w:rFonts w:ascii="Times New Roman" w:hAnsi="Times New Roman" w:cs="Times New Roman"/>
+          <w:sz w:val="24"/>
+          <w:szCs w:val="24"/>
+        </w:rPr>
+        <w:t xml:space="preserve"> </w:t>
+      </w:r>
+      <w:r>
+        <w:rPr>
+          <w:rFonts w:ascii="Times New Roman" w:hAnsi="Times New Roman" w:cs="Times New Roman"/>
+          <w:sz w:val="24"/>
+          <w:szCs w:val="24"/>
+        </w:rPr>
+        <w:t xml:space="preserve">This </w:t>
+      </w:r>
+      <w:r>
+        <w:rPr>
+          <w:rFonts w:ascii="Times New Roman" w:hAnsi="Times New Roman" w:cs="Times New Roman"/>
+          <w:sz w:val="24"/>
+          <w:szCs w:val="24"/>
+        </w:rPr>
+        <w:t>mobile</w:t>
+      </w:r>
+      <w:r>
+        <w:rPr>
+          <w:rFonts w:ascii="Times New Roman" w:hAnsi="Times New Roman" w:cs="Times New Roman"/>
+          <w:sz w:val="24"/>
+          <w:szCs w:val="24"/>
+        </w:rPr>
+        <w:t xml:space="preserve"> </w:t>
+      </w:r>
+      <w:r>
+        <w:rPr>
+          <w:rFonts w:ascii="Times New Roman" w:hAnsi="Times New Roman" w:cs="Times New Roman"/>
+          <w:sz w:val="24"/>
+          <w:szCs w:val="24"/>
+        </w:rPr>
+        <w:t>design</w:t>
+      </w:r>
+      <w:r>
+        <w:rPr>
+          <w:rFonts w:ascii="Times New Roman" w:hAnsi="Times New Roman" w:cs="Times New Roman"/>
+          <w:sz w:val="24"/>
+          <w:szCs w:val="24"/>
+        </w:rPr>
+        <w:t xml:space="preserve"> </w:t>
+      </w:r>
+      <w:r>
+        <w:rPr>
+          <w:rFonts w:ascii="Times New Roman" w:hAnsi="Times New Roman" w:cs="Times New Roman"/>
+          <w:sz w:val="24"/>
+          <w:szCs w:val="24"/>
+        </w:rPr>
+        <w:t>pattern</w:t>
+      </w:r>
+      <w:r>
+        <w:rPr>
+          <w:rFonts w:ascii="Times New Roman" w:hAnsi="Times New Roman" w:cs="Times New Roman"/>
+          <w:sz w:val="24"/>
+          <w:szCs w:val="24"/>
+        </w:rPr>
+        <w:t xml:space="preserve"> </w:t>
+      </w:r>
+      <w:r>
+        <w:rPr>
+          <w:rFonts w:ascii="Times New Roman" w:hAnsi="Times New Roman" w:cs="Times New Roman"/>
+          <w:sz w:val="24"/>
+          <w:szCs w:val="24"/>
+        </w:rPr>
+        <w:t xml:space="preserve">includes a reduction of the </w:t>
+      </w:r>
+      <w:r>
+        <w:rPr>
+          <w:rFonts w:ascii="Times New Roman" w:hAnsi="Times New Roman" w:cs="Times New Roman"/>
+          <w:sz w:val="24"/>
+          <w:szCs w:val="24"/>
+        </w:rPr>
+        <w:t>data</w:t>
+      </w:r>
+      <w:r>
+        <w:rPr>
+          <w:rFonts w:ascii="Times New Roman" w:hAnsi="Times New Roman" w:cs="Times New Roman"/>
+          <w:sz w:val="24"/>
+          <w:szCs w:val="24"/>
+        </w:rPr>
+        <w:t xml:space="preserve"> on a desk</w:t>
+      </w:r>
+      <w:r>
+        <w:rPr>
+          <w:rFonts w:ascii="Times New Roman" w:hAnsi="Times New Roman" w:cs="Times New Roman"/>
+          <w:sz w:val="24"/>
+          <w:szCs w:val="24"/>
+        </w:rPr>
+        <w:t>top based website in order for</w:t>
+      </w:r>
+      <w:r>
+        <w:rPr>
+          <w:rFonts w:ascii="Times New Roman" w:hAnsi="Times New Roman" w:cs="Times New Roman"/>
+          <w:sz w:val="24"/>
+          <w:szCs w:val="24"/>
+        </w:rPr>
+        <w:t xml:space="preserve"> user</w:t>
+      </w:r>
+      <w:r>
+        <w:rPr>
+          <w:rFonts w:ascii="Times New Roman" w:hAnsi="Times New Roman" w:cs="Times New Roman"/>
+          <w:sz w:val="24"/>
+          <w:szCs w:val="24"/>
+        </w:rPr>
+        <w:t>s</w:t>
+      </w:r>
+      <w:r>
+        <w:rPr>
+          <w:rFonts w:ascii="Times New Roman" w:hAnsi="Times New Roman" w:cs="Times New Roman"/>
+          <w:sz w:val="24"/>
+          <w:szCs w:val="24"/>
+        </w:rPr>
+        <w:t xml:space="preserve"> to more </w:t>
+      </w:r>
+      <w:r>
+        <w:rPr>
+          <w:rFonts w:ascii="Times New Roman" w:hAnsi="Times New Roman" w:cs="Times New Roman"/>
+          <w:sz w:val="24"/>
+          <w:szCs w:val="24"/>
+        </w:rPr>
+        <w:t>clear</w:t>
+      </w:r>
+      <w:r>
+        <w:rPr>
+          <w:rFonts w:ascii="Times New Roman" w:hAnsi="Times New Roman" w:cs="Times New Roman"/>
+          <w:sz w:val="24"/>
+          <w:szCs w:val="24"/>
+        </w:rPr>
+        <w:t xml:space="preserve">ly </w:t>
+      </w:r>
+      <w:r>
+        <w:rPr>
+          <w:rFonts w:ascii="Times New Roman" w:hAnsi="Times New Roman" w:cs="Times New Roman"/>
+          <w:sz w:val="24"/>
+          <w:szCs w:val="24"/>
+        </w:rPr>
+        <w:t>understand</w:t>
+      </w:r>
+      <w:r>
+        <w:rPr>
+          <w:rFonts w:ascii="Times New Roman" w:hAnsi="Times New Roman" w:cs="Times New Roman"/>
+          <w:sz w:val="24"/>
+          <w:szCs w:val="24"/>
+        </w:rPr>
+        <w:t xml:space="preserve"> and navigate through the information.</w:t>
+      </w:r>
+      <w:r>
+        <w:rPr>
+          <w:rFonts w:ascii="Times New Roman" w:hAnsi="Times New Roman" w:cs="Times New Roman"/>
+          <w:sz w:val="24"/>
+          <w:szCs w:val="24"/>
+        </w:rPr>
+        <w:t xml:space="preserve"> </w:t>
+      </w:r>
+      <w:r>
+        <w:rPr>
+          <w:rFonts w:ascii="Times New Roman" w:hAnsi="Times New Roman" w:cs="Times New Roman"/>
+          <w:sz w:val="24"/>
+          <w:szCs w:val="24"/>
+        </w:rPr>
+        <w:t xml:space="preserve">However, a great deal </w:t>
+      </w:r>
+      <w:r>
+        <w:rPr>
+          <w:rFonts w:ascii="Times New Roman" w:hAnsi="Times New Roman" w:cs="Times New Roman"/>
+          <w:sz w:val="24"/>
+          <w:szCs w:val="24"/>
+        </w:rPr>
+        <w:t>of websites are not available in a mobile format</w:t>
+      </w:r>
+      <w:r>
+        <w:rPr>
+          <w:rFonts w:ascii="Times New Roman" w:hAnsi="Times New Roman" w:cs="Times New Roman"/>
+          <w:sz w:val="24"/>
+          <w:szCs w:val="24"/>
+        </w:rPr>
+        <w:t>,</w:t>
+      </w:r>
+      <w:r>
+        <w:rPr>
+          <w:rFonts w:ascii="Times New Roman" w:hAnsi="Times New Roman" w:cs="Times New Roman"/>
+          <w:sz w:val="24"/>
+          <w:szCs w:val="24"/>
+        </w:rPr>
+        <w:t xml:space="preserve"> </w:t>
+      </w:r>
+      <w:r>
+        <w:rPr>
+          <w:rFonts w:ascii="Times New Roman" w:hAnsi="Times New Roman" w:cs="Times New Roman"/>
+          <w:sz w:val="24"/>
+          <w:szCs w:val="24"/>
+        </w:rPr>
+        <w:t xml:space="preserve"> </w:t>
+      </w:r>
+      <w:r>
+        <w:rPr>
+          <w:rFonts w:ascii="Times New Roman" w:hAnsi="Times New Roman" w:cs="Times New Roman"/>
+          <w:sz w:val="24"/>
+          <w:szCs w:val="24"/>
+        </w:rPr>
+        <w:t xml:space="preserve">when users </w:t>
+      </w:r>
+      <w:r>
+        <w:rPr>
+          <w:rFonts w:ascii="Times New Roman" w:hAnsi="Times New Roman" w:cs="Times New Roman"/>
+          <w:sz w:val="24"/>
+          <w:szCs w:val="24"/>
+        </w:rPr>
+        <w:t xml:space="preserve">browse </w:t>
+      </w:r>
+      <w:r>
+        <w:rPr>
+          <w:rFonts w:ascii="Times New Roman" w:hAnsi="Times New Roman" w:cs="Times New Roman"/>
+          <w:sz w:val="24"/>
+          <w:szCs w:val="24"/>
+        </w:rPr>
+        <w:t xml:space="preserve">to these </w:t>
+      </w:r>
+      <w:r>
+        <w:rPr>
+          <w:rFonts w:ascii="Times New Roman" w:hAnsi="Times New Roman" w:cs="Times New Roman"/>
+          <w:sz w:val="24"/>
+          <w:szCs w:val="24"/>
+        </w:rPr>
+        <w:t>webpages</w:t>
+      </w:r>
+      <w:r>
+        <w:rPr>
+          <w:rFonts w:ascii="Times New Roman" w:hAnsi="Times New Roman" w:cs="Times New Roman"/>
+          <w:sz w:val="24"/>
+          <w:szCs w:val="24"/>
+        </w:rPr>
+        <w:t xml:space="preserve"> that  on a mobile device </w:t>
+      </w:r>
+      <w:r>
+        <w:rPr>
+          <w:rFonts w:ascii="Times New Roman" w:hAnsi="Times New Roman" w:cs="Times New Roman"/>
+          <w:sz w:val="24"/>
+          <w:szCs w:val="24"/>
+        </w:rPr>
+        <w:t xml:space="preserve"> they often need</w:t>
+      </w:r>
+      <w:r>
+        <w:rPr>
+          <w:rFonts w:ascii="Times New Roman" w:hAnsi="Times New Roman" w:cs="Times New Roman"/>
+          <w:sz w:val="24"/>
+          <w:szCs w:val="24"/>
+        </w:rPr>
+        <w:t xml:space="preserve"> to zoom in and out in order to </w:t>
+      </w:r>
+      <w:r>
+        <w:rPr>
+          <w:rFonts w:ascii="Times New Roman" w:hAnsi="Times New Roman" w:cs="Times New Roman"/>
+          <w:sz w:val="24"/>
+          <w:szCs w:val="24"/>
+        </w:rPr>
+        <w:t xml:space="preserve">click on links, </w:t>
+      </w:r>
+      <w:r>
+        <w:rPr>
+          <w:rFonts w:ascii="Times New Roman" w:hAnsi="Times New Roman" w:cs="Times New Roman"/>
+          <w:sz w:val="24"/>
+          <w:szCs w:val="24"/>
+        </w:rPr>
+        <w:t>read text</w:t>
+      </w:r>
+      <w:r>
+        <w:rPr>
+          <w:rFonts w:ascii="Times New Roman" w:hAnsi="Times New Roman" w:cs="Times New Roman"/>
+          <w:sz w:val="24"/>
+          <w:szCs w:val="24"/>
+        </w:rPr>
+        <w:t xml:space="preserve"> or get an overview</w:t>
+      </w:r>
+      <w:r>
+        <w:rPr>
+          <w:rFonts w:ascii="Times New Roman" w:hAnsi="Times New Roman" w:cs="Times New Roman"/>
+          <w:sz w:val="24"/>
+          <w:szCs w:val="24"/>
+        </w:rPr>
+        <w:t>,</w:t>
+      </w:r>
+      <w:r>
+        <w:rPr>
+          <w:rFonts w:ascii="Times New Roman" w:hAnsi="Times New Roman" w:cs="Times New Roman"/>
+          <w:sz w:val="24"/>
+          <w:szCs w:val="24"/>
+        </w:rPr>
+        <w:t xml:space="preserve"> because </w:t>
+      </w:r>
+      <w:r>
+        <w:rPr>
+          <w:rFonts w:ascii="Times New Roman" w:hAnsi="Times New Roman" w:cs="Times New Roman"/>
+          <w:sz w:val="24"/>
+          <w:szCs w:val="24"/>
+        </w:rPr>
+        <w:t>most</w:t>
+      </w:r>
+      <w:r>
+        <w:rPr>
+          <w:rFonts w:ascii="Times New Roman" w:hAnsi="Times New Roman" w:cs="Times New Roman"/>
+          <w:sz w:val="24"/>
+          <w:szCs w:val="24"/>
+        </w:rPr>
+        <w:t xml:space="preserve"> </w:t>
+      </w:r>
+      <w:r>
+        <w:rPr>
+          <w:rFonts w:ascii="Times New Roman" w:hAnsi="Times New Roman" w:cs="Times New Roman"/>
+          <w:sz w:val="24"/>
+          <w:szCs w:val="24"/>
+        </w:rPr>
+        <w:t>web</w:t>
+      </w:r>
+      <w:r>
+        <w:rPr>
+          <w:rFonts w:ascii="Times New Roman" w:hAnsi="Times New Roman" w:cs="Times New Roman"/>
+          <w:sz w:val="24"/>
+          <w:szCs w:val="24"/>
+        </w:rPr>
+        <w:t xml:space="preserve"> elements are too small when </w:t>
+      </w:r>
       <w:bookmarkStart w:id="0" w:name="_GoBack"/>
       <w:bookmarkEnd w:id="0"/>
       <w:r>
@@ -261,344 +605,7 @@
           <w:sz w:val="24"/>
           <w:szCs w:val="24"/>
         </w:rPr>
-        <w:t>are designed</w:t>
-      </w:r>
-      <w:r>
-        <w:rPr>
-          <w:rFonts w:ascii="Times New Roman" w:hAnsi="Times New Roman" w:cs="Times New Roman"/>
-          <w:sz w:val="24"/>
-          <w:szCs w:val="24"/>
-        </w:rPr>
-        <w:t xml:space="preserve"> for, and easy to use when browsing from a mobile device.</w:t>
-      </w:r>
-      <w:r>
-        <w:rPr>
-          <w:rFonts w:ascii="Times New Roman" w:hAnsi="Times New Roman" w:cs="Times New Roman"/>
-          <w:sz w:val="24"/>
-          <w:szCs w:val="24"/>
-        </w:rPr>
-        <w:t xml:space="preserve"> </w:t>
-      </w:r>
-      <w:r>
-        <w:rPr>
-          <w:rFonts w:ascii="Times New Roman" w:hAnsi="Times New Roman" w:cs="Times New Roman"/>
-          <w:sz w:val="24"/>
-          <w:szCs w:val="24"/>
-        </w:rPr>
-        <w:t xml:space="preserve">This </w:t>
-      </w:r>
-      <w:r>
-        <w:rPr>
-          <w:rFonts w:ascii="Times New Roman" w:hAnsi="Times New Roman" w:cs="Times New Roman"/>
-          <w:sz w:val="24"/>
-          <w:szCs w:val="24"/>
-        </w:rPr>
-        <w:t>mobile</w:t>
-      </w:r>
-      <w:r>
-        <w:rPr>
-          <w:rFonts w:ascii="Times New Roman" w:hAnsi="Times New Roman" w:cs="Times New Roman"/>
-          <w:sz w:val="24"/>
-          <w:szCs w:val="24"/>
-        </w:rPr>
-        <w:t xml:space="preserve"> </w:t>
-      </w:r>
-      <w:r>
-        <w:rPr>
-          <w:rFonts w:ascii="Times New Roman" w:hAnsi="Times New Roman" w:cs="Times New Roman"/>
-          <w:sz w:val="24"/>
-          <w:szCs w:val="24"/>
-        </w:rPr>
-        <w:t>design</w:t>
-      </w:r>
-      <w:r>
-        <w:rPr>
-          <w:rFonts w:ascii="Times New Roman" w:hAnsi="Times New Roman" w:cs="Times New Roman"/>
-          <w:sz w:val="24"/>
-          <w:szCs w:val="24"/>
-        </w:rPr>
-        <w:t xml:space="preserve"> </w:t>
-      </w:r>
-      <w:r>
-        <w:rPr>
-          <w:rFonts w:ascii="Times New Roman" w:hAnsi="Times New Roman" w:cs="Times New Roman"/>
-          <w:sz w:val="24"/>
-          <w:szCs w:val="24"/>
-        </w:rPr>
-        <w:t>pattern</w:t>
-      </w:r>
-      <w:r>
-        <w:rPr>
-          <w:rFonts w:ascii="Times New Roman" w:hAnsi="Times New Roman" w:cs="Times New Roman"/>
-          <w:sz w:val="24"/>
-          <w:szCs w:val="24"/>
-        </w:rPr>
-        <w:t xml:space="preserve"> </w:t>
-      </w:r>
-      <w:r>
-        <w:rPr>
-          <w:rFonts w:ascii="Times New Roman" w:hAnsi="Times New Roman" w:cs="Times New Roman"/>
-          <w:sz w:val="24"/>
-          <w:szCs w:val="24"/>
-        </w:rPr>
-        <w:t xml:space="preserve">includes a reduction of the </w:t>
-      </w:r>
-      <w:r>
-        <w:rPr>
-          <w:rFonts w:ascii="Times New Roman" w:hAnsi="Times New Roman" w:cs="Times New Roman"/>
-          <w:sz w:val="24"/>
-          <w:szCs w:val="24"/>
-        </w:rPr>
-        <w:t>data</w:t>
-      </w:r>
-      <w:r>
-        <w:rPr>
-          <w:rFonts w:ascii="Times New Roman" w:hAnsi="Times New Roman" w:cs="Times New Roman"/>
-          <w:sz w:val="24"/>
-          <w:szCs w:val="24"/>
-        </w:rPr>
-        <w:t xml:space="preserve"> on a desk</w:t>
-      </w:r>
-      <w:r>
-        <w:rPr>
-          <w:rFonts w:ascii="Times New Roman" w:hAnsi="Times New Roman" w:cs="Times New Roman"/>
-          <w:sz w:val="24"/>
-          <w:szCs w:val="24"/>
-        </w:rPr>
-        <w:t>top based website in order for</w:t>
-      </w:r>
-      <w:r>
-        <w:rPr>
-          <w:rFonts w:ascii="Times New Roman" w:hAnsi="Times New Roman" w:cs="Times New Roman"/>
-          <w:sz w:val="24"/>
-          <w:szCs w:val="24"/>
-        </w:rPr>
-        <w:t xml:space="preserve"> user</w:t>
-      </w:r>
-      <w:r>
-        <w:rPr>
-          <w:rFonts w:ascii="Times New Roman" w:hAnsi="Times New Roman" w:cs="Times New Roman"/>
-          <w:sz w:val="24"/>
-          <w:szCs w:val="24"/>
-        </w:rPr>
-        <w:t>s</w:t>
-      </w:r>
-      <w:r>
-        <w:rPr>
-          <w:rFonts w:ascii="Times New Roman" w:hAnsi="Times New Roman" w:cs="Times New Roman"/>
-          <w:sz w:val="24"/>
-          <w:szCs w:val="24"/>
-        </w:rPr>
-        <w:t xml:space="preserve"> to more </w:t>
-      </w:r>
-      <w:r>
-        <w:rPr>
-          <w:rFonts w:ascii="Times New Roman" w:hAnsi="Times New Roman" w:cs="Times New Roman"/>
-          <w:sz w:val="24"/>
-          <w:szCs w:val="24"/>
-        </w:rPr>
-        <w:t>clear</w:t>
-      </w:r>
-      <w:r>
-        <w:rPr>
-          <w:rFonts w:ascii="Times New Roman" w:hAnsi="Times New Roman" w:cs="Times New Roman"/>
-          <w:sz w:val="24"/>
-          <w:szCs w:val="24"/>
-        </w:rPr>
-        <w:t xml:space="preserve">ly </w:t>
-      </w:r>
-      <w:r>
-        <w:rPr>
-          <w:rFonts w:ascii="Times New Roman" w:hAnsi="Times New Roman" w:cs="Times New Roman"/>
-          <w:sz w:val="24"/>
-          <w:szCs w:val="24"/>
-        </w:rPr>
-        <w:t>understand</w:t>
-      </w:r>
-      <w:r>
-        <w:rPr>
-          <w:rFonts w:ascii="Times New Roman" w:hAnsi="Times New Roman" w:cs="Times New Roman"/>
-          <w:sz w:val="24"/>
-          <w:szCs w:val="24"/>
-        </w:rPr>
-        <w:t xml:space="preserve"> and navigate through the information.</w:t>
-      </w:r>
-      <w:r>
-        <w:rPr>
-          <w:rFonts w:ascii="Times New Roman" w:hAnsi="Times New Roman" w:cs="Times New Roman"/>
-          <w:sz w:val="24"/>
-          <w:szCs w:val="24"/>
-        </w:rPr>
-        <w:t xml:space="preserve"> </w:t>
-      </w:r>
-      <w:r>
-        <w:rPr>
-          <w:rFonts w:ascii="Times New Roman" w:hAnsi="Times New Roman" w:cs="Times New Roman"/>
-          <w:sz w:val="24"/>
-          <w:szCs w:val="24"/>
-        </w:rPr>
-        <w:t xml:space="preserve">However, a great deal </w:t>
-      </w:r>
-      <w:r>
-        <w:rPr>
-          <w:rFonts w:ascii="Times New Roman" w:hAnsi="Times New Roman" w:cs="Times New Roman"/>
-          <w:sz w:val="24"/>
-          <w:szCs w:val="24"/>
-        </w:rPr>
-        <w:t>of websites are not available in a mobile format</w:t>
-      </w:r>
-      <w:r>
-        <w:rPr>
-          <w:rFonts w:ascii="Times New Roman" w:hAnsi="Times New Roman" w:cs="Times New Roman"/>
-          <w:sz w:val="24"/>
-          <w:szCs w:val="24"/>
-        </w:rPr>
-        <w:t>,</w:t>
-      </w:r>
-      <w:r>
-        <w:rPr>
-          <w:rFonts w:ascii="Times New Roman" w:hAnsi="Times New Roman" w:cs="Times New Roman"/>
-          <w:sz w:val="24"/>
-          <w:szCs w:val="24"/>
-        </w:rPr>
-        <w:t xml:space="preserve"> </w:t>
-      </w:r>
-      <w:r>
-        <w:rPr>
-          <w:rFonts w:ascii="Times New Roman" w:hAnsi="Times New Roman" w:cs="Times New Roman"/>
-          <w:sz w:val="24"/>
-          <w:szCs w:val="24"/>
-        </w:rPr>
-        <w:t xml:space="preserve"> </w:t>
-      </w:r>
-      <w:r>
-        <w:rPr>
-          <w:rFonts w:ascii="Times New Roman" w:hAnsi="Times New Roman" w:cs="Times New Roman"/>
-          <w:sz w:val="24"/>
-          <w:szCs w:val="24"/>
-        </w:rPr>
-        <w:t xml:space="preserve">when users </w:t>
-      </w:r>
-      <w:r>
-        <w:rPr>
-          <w:rFonts w:ascii="Times New Roman" w:hAnsi="Times New Roman" w:cs="Times New Roman"/>
-          <w:sz w:val="24"/>
-          <w:szCs w:val="24"/>
-        </w:rPr>
-        <w:t xml:space="preserve">browse </w:t>
-      </w:r>
-      <w:r>
-        <w:rPr>
-          <w:rFonts w:ascii="Times New Roman" w:hAnsi="Times New Roman" w:cs="Times New Roman"/>
-          <w:sz w:val="24"/>
-          <w:szCs w:val="24"/>
-        </w:rPr>
-        <w:t xml:space="preserve">to these </w:t>
-      </w:r>
-      <w:r>
-        <w:rPr>
-          <w:rFonts w:ascii="Times New Roman" w:hAnsi="Times New Roman" w:cs="Times New Roman"/>
-          <w:sz w:val="24"/>
-          <w:szCs w:val="24"/>
-        </w:rPr>
-        <w:t>webpages</w:t>
-      </w:r>
-      <w:r>
-        <w:rPr>
-          <w:rFonts w:ascii="Times New Roman" w:hAnsi="Times New Roman" w:cs="Times New Roman"/>
-          <w:sz w:val="24"/>
-          <w:szCs w:val="24"/>
-        </w:rPr>
-        <w:t xml:space="preserve"> that  on a mobile device </w:t>
-      </w:r>
-      <w:r>
-        <w:rPr>
-          <w:rFonts w:ascii="Times New Roman" w:hAnsi="Times New Roman" w:cs="Times New Roman"/>
-          <w:sz w:val="24"/>
-          <w:szCs w:val="24"/>
-        </w:rPr>
-        <w:t xml:space="preserve"> they </w:t>
-      </w:r>
-      <w:r>
-        <w:rPr>
-          <w:rFonts w:ascii="Times New Roman" w:hAnsi="Times New Roman" w:cs="Times New Roman"/>
-          <w:sz w:val="24"/>
-          <w:szCs w:val="24"/>
-          <w:shd w:val="clear" w:color="auto" w:fill="FFCC99"/>
-        </w:rPr>
-        <w:t>often need</w:t>
-      </w:r>
-      <w:r>
-        <w:rPr>
-          <w:rFonts w:ascii="Times New Roman" w:hAnsi="Times New Roman" w:cs="Times New Roman"/>
-          <w:sz w:val="24"/>
-          <w:szCs w:val="24"/>
-        </w:rPr>
-        <w:t xml:space="preserve"> to zoom in and out in order to </w:t>
-      </w:r>
-      <w:r>
-        <w:rPr>
-          <w:rFonts w:ascii="Times New Roman" w:hAnsi="Times New Roman" w:cs="Times New Roman"/>
-          <w:sz w:val="24"/>
-          <w:szCs w:val="24"/>
-        </w:rPr>
-        <w:t xml:space="preserve">click on links, </w:t>
-      </w:r>
-      <w:r>
-        <w:rPr>
-          <w:rFonts w:ascii="Times New Roman" w:hAnsi="Times New Roman" w:cs="Times New Roman"/>
-          <w:sz w:val="24"/>
-          <w:szCs w:val="24"/>
-        </w:rPr>
-        <w:t>read text</w:t>
-      </w:r>
-      <w:r>
-        <w:rPr>
-          <w:rFonts w:ascii="Times New Roman" w:hAnsi="Times New Roman" w:cs="Times New Roman"/>
-          <w:sz w:val="24"/>
-          <w:szCs w:val="24"/>
-        </w:rPr>
-        <w:t xml:space="preserve"> or get an overview</w:t>
-      </w:r>
-      <w:r>
-        <w:rPr>
-          <w:rFonts w:ascii="Times New Roman" w:hAnsi="Times New Roman" w:cs="Times New Roman"/>
-          <w:sz w:val="24"/>
-          <w:szCs w:val="24"/>
-        </w:rPr>
-        <w:t xml:space="preserve"> because </w:t>
-      </w:r>
-      <w:r>
-        <w:rPr>
-          <w:rFonts w:ascii="Times New Roman" w:hAnsi="Times New Roman" w:cs="Times New Roman"/>
-          <w:sz w:val="24"/>
-          <w:szCs w:val="24"/>
-        </w:rPr>
-        <w:t>most</w:t>
-      </w:r>
-      <w:r>
-        <w:rPr>
-          <w:rFonts w:ascii="Times New Roman" w:hAnsi="Times New Roman" w:cs="Times New Roman"/>
-          <w:sz w:val="24"/>
-          <w:szCs w:val="24"/>
-        </w:rPr>
-        <w:t xml:space="preserve"> </w:t>
-      </w:r>
-      <w:r>
-        <w:rPr>
-          <w:rFonts w:ascii="Times New Roman" w:hAnsi="Times New Roman" w:cs="Times New Roman"/>
-          <w:sz w:val="24"/>
-          <w:szCs w:val="24"/>
-        </w:rPr>
-        <w:t>web</w:t>
-      </w:r>
-      <w:r>
-        <w:rPr>
-          <w:rFonts w:ascii="Times New Roman" w:hAnsi="Times New Roman" w:cs="Times New Roman"/>
-          <w:sz w:val="24"/>
-          <w:szCs w:val="24"/>
-        </w:rPr>
-        <w:t xml:space="preserve"> elements are too small when not customized for the mobile format.</w:t>
+        <w:t>not customized for the mobile format.</w:t>
       </w:r>
       <w:r>
         <w:rPr>
@@ -775,33 +782,31 @@
           <w:sz w:val="24"/>
           <w:szCs w:val="24"/>
         </w:rPr>
-        <w:t xml:space="preserve"> Unlike the solution mentioned where </w:t>
-      </w:r>
-      <w:r>
-        <w:rPr>
-          <w:rFonts w:ascii="Times New Roman" w:hAnsi="Times New Roman" w:cs="Times New Roman"/>
-          <w:sz w:val="24"/>
-          <w:szCs w:val="24"/>
-        </w:rPr>
-        <w:t xml:space="preserve">there </w:t>
-      </w:r>
-      <w:proofErr w:type="gramStart"/>
-      <w:r>
-        <w:rPr>
-          <w:rFonts w:ascii="Times New Roman" w:hAnsi="Times New Roman" w:cs="Times New Roman"/>
-          <w:sz w:val="24"/>
-          <w:szCs w:val="24"/>
-        </w:rPr>
-        <w:t>exist</w:t>
-      </w:r>
-      <w:proofErr w:type="gramEnd"/>
-      <w:r>
-        <w:rPr>
-          <w:rFonts w:ascii="Times New Roman" w:hAnsi="Times New Roman" w:cs="Times New Roman"/>
-          <w:sz w:val="24"/>
-          <w:szCs w:val="24"/>
-        </w:rPr>
-        <w:t xml:space="preserve"> </w:t>
+        <w:t xml:space="preserve"> Unlike the solution mentioned</w:t>
+      </w:r>
+      <w:r>
+        <w:rPr>
+          <w:rFonts w:ascii="Times New Roman" w:hAnsi="Times New Roman" w:cs="Times New Roman"/>
+          <w:sz w:val="24"/>
+          <w:szCs w:val="24"/>
+        </w:rPr>
+        <w:t>,</w:t>
+      </w:r>
+      <w:r>
+        <w:rPr>
+          <w:rFonts w:ascii="Times New Roman" w:hAnsi="Times New Roman" w:cs="Times New Roman"/>
+          <w:sz w:val="24"/>
+          <w:szCs w:val="24"/>
+        </w:rPr>
+        <w:t xml:space="preserve"> where </w:t>
+      </w:r>
+      <w:r>
+        <w:rPr>
+          <w:rFonts w:ascii="Times New Roman" w:hAnsi="Times New Roman" w:cs="Times New Roman"/>
+          <w:sz w:val="24"/>
+          <w:szCs w:val="24"/>
+        </w:rPr>
+        <w:t xml:space="preserve">there exist </w:t>
       </w:r>
       <w:r>
         <w:rPr>
@@ -1026,25 +1031,7 @@
           <w:sz w:val="24"/>
           <w:szCs w:val="24"/>
         </w:rPr>
-        <w:t>“</w:t>
-      </w:r>
-      <w:proofErr w:type="spellStart"/>
-      <w:r>
-        <w:rPr>
-          <w:rFonts w:ascii="Times New Roman" w:hAnsi="Times New Roman" w:cs="Times New Roman"/>
-          <w:sz w:val="24"/>
-          <w:szCs w:val="24"/>
-        </w:rPr>
-        <w:t>StatCounter</w:t>
-      </w:r>
-      <w:proofErr w:type="spellEnd"/>
-      <w:r>
-        <w:rPr>
-          <w:rFonts w:ascii="Times New Roman" w:hAnsi="Times New Roman" w:cs="Times New Roman"/>
-          <w:sz w:val="24"/>
-          <w:szCs w:val="24"/>
-        </w:rPr>
-        <w:t xml:space="preserve"> Global Stats”, Internet access through mobile devices has gone from </w:t>
+        <w:t xml:space="preserve">“StatCounter Global Stats”, Internet access through mobile devices has gone from </w:t>
       </w:r>
       <w:r>
         <w:rPr>

</xml_diff>

<commit_message>
Added web archic. web design and modified background
</commit_message>
<xml_diff>
--- a/raw_text/Background.docx
+++ b/raw_text/Background.docx
@@ -83,7 +83,111 @@
           <w:sz w:val="24"/>
           <w:szCs w:val="24"/>
         </w:rPr>
-        <w:t xml:space="preserve"> not only works</w:t>
+        <w:t xml:space="preserve"> not only works and is useful on a computer, but </w:t>
+      </w:r>
+      <w:r>
+        <w:rPr>
+          <w:rFonts w:ascii="Times New Roman" w:hAnsi="Times New Roman" w:cs="Times New Roman"/>
+          <w:sz w:val="24"/>
+          <w:szCs w:val="24"/>
+        </w:rPr>
+        <w:t>atten</w:t>
+      </w:r>
+      <w:r>
+        <w:rPr>
+          <w:rFonts w:ascii="Times New Roman" w:hAnsi="Times New Roman" w:cs="Times New Roman"/>
+          <w:sz w:val="24"/>
+          <w:szCs w:val="24"/>
+        </w:rPr>
+        <w:t>tion</w:t>
+      </w:r>
+      <w:r>
+        <w:rPr>
+          <w:rFonts w:ascii="Times New Roman" w:hAnsi="Times New Roman" w:cs="Times New Roman"/>
+          <w:sz w:val="24"/>
+          <w:szCs w:val="24"/>
+        </w:rPr>
+        <w:t xml:space="preserve"> must also be given to the fact that </w:t>
+      </w:r>
+      <w:r>
+        <w:rPr>
+          <w:rFonts w:ascii="Times New Roman" w:hAnsi="Times New Roman" w:cs="Times New Roman"/>
+          <w:sz w:val="24"/>
+          <w:szCs w:val="24"/>
+        </w:rPr>
+        <w:t xml:space="preserve">users also extensively </w:t>
+      </w:r>
+      <w:r>
+        <w:rPr>
+          <w:rFonts w:ascii="Times New Roman" w:hAnsi="Times New Roman" w:cs="Times New Roman"/>
+          <w:sz w:val="24"/>
+          <w:szCs w:val="24"/>
+        </w:rPr>
+        <w:t>browse</w:t>
+      </w:r>
+      <w:r>
+        <w:rPr>
+          <w:rFonts w:ascii="Times New Roman" w:hAnsi="Times New Roman" w:cs="Times New Roman"/>
+          <w:sz w:val="24"/>
+          <w:szCs w:val="24"/>
+        </w:rPr>
+        <w:t xml:space="preserve"> to</w:t>
+      </w:r>
+      <w:r>
+        <w:rPr>
+          <w:rFonts w:ascii="Times New Roman" w:hAnsi="Times New Roman" w:cs="Times New Roman"/>
+          <w:sz w:val="24"/>
+          <w:szCs w:val="24"/>
+        </w:rPr>
+        <w:t xml:space="preserve"> websites</w:t>
+      </w:r>
+      <w:r>
+        <w:rPr>
+          <w:rFonts w:ascii="Times New Roman" w:hAnsi="Times New Roman" w:cs="Times New Roman"/>
+          <w:sz w:val="24"/>
+          <w:szCs w:val="24"/>
+        </w:rPr>
+        <w:t xml:space="preserve"> </w:t>
+      </w:r>
+      <w:r>
+        <w:rPr>
+          <w:rFonts w:ascii="Times New Roman" w:hAnsi="Times New Roman" w:cs="Times New Roman"/>
+          <w:sz w:val="24"/>
+          <w:szCs w:val="24"/>
+        </w:rPr>
+        <w:t>from</w:t>
+      </w:r>
+      <w:r>
+        <w:rPr>
+          <w:rFonts w:ascii="Times New Roman" w:hAnsi="Times New Roman" w:cs="Times New Roman"/>
+          <w:sz w:val="24"/>
+          <w:szCs w:val="24"/>
+        </w:rPr>
+        <w:t xml:space="preserve"> mobile phones.</w:t>
+      </w:r>
+      <w:r>
+        <w:rPr>
+          <w:rFonts w:ascii="Times New Roman" w:hAnsi="Times New Roman" w:cs="Times New Roman"/>
+          <w:sz w:val="24"/>
+          <w:szCs w:val="24"/>
+        </w:rPr>
+        <w:t xml:space="preserve"> With the </w:t>
+      </w:r>
+      <w:r>
+        <w:rPr>
+          <w:rFonts w:ascii="Times New Roman" w:hAnsi="Times New Roman" w:cs="Times New Roman"/>
+          <w:sz w:val="24"/>
+          <w:szCs w:val="24"/>
+        </w:rPr>
+        <w:t>introduction</w:t>
+      </w:r>
+      <w:r>
+        <w:rPr>
+          <w:rFonts w:ascii="Times New Roman" w:hAnsi="Times New Roman" w:cs="Times New Roman"/>
+          <w:sz w:val="24"/>
+          <w:szCs w:val="24"/>
+        </w:rPr>
+        <w:t xml:space="preserve"> of smartphones</w:t>
       </w:r>
       <w:r>
         <w:rPr>
@@ -99,79 +203,23 @@
           <w:sz w:val="24"/>
           <w:szCs w:val="24"/>
         </w:rPr>
-        <w:t xml:space="preserve"> and is useful on a computer, but </w:t>
-      </w:r>
-      <w:r>
-        <w:rPr>
-          <w:rFonts w:ascii="Times New Roman" w:hAnsi="Times New Roman" w:cs="Times New Roman"/>
-          <w:sz w:val="24"/>
-          <w:szCs w:val="24"/>
-        </w:rPr>
-        <w:t>atten</w:t>
-      </w:r>
-      <w:r>
-        <w:rPr>
-          <w:rFonts w:ascii="Times New Roman" w:hAnsi="Times New Roman" w:cs="Times New Roman"/>
-          <w:sz w:val="24"/>
-          <w:szCs w:val="24"/>
-        </w:rPr>
-        <w:t>tion</w:t>
-      </w:r>
-      <w:r>
-        <w:rPr>
-          <w:rFonts w:ascii="Times New Roman" w:hAnsi="Times New Roman" w:cs="Times New Roman"/>
-          <w:sz w:val="24"/>
-          <w:szCs w:val="24"/>
-        </w:rPr>
-        <w:t xml:space="preserve"> must also be given to the fact that </w:t>
-      </w:r>
-      <w:r>
-        <w:rPr>
-          <w:rFonts w:ascii="Times New Roman" w:hAnsi="Times New Roman" w:cs="Times New Roman"/>
-          <w:sz w:val="24"/>
-          <w:szCs w:val="24"/>
-        </w:rPr>
-        <w:t xml:space="preserve">users also extensively </w:t>
-      </w:r>
-      <w:r>
-        <w:rPr>
-          <w:rFonts w:ascii="Times New Roman" w:hAnsi="Times New Roman" w:cs="Times New Roman"/>
-          <w:sz w:val="24"/>
-          <w:szCs w:val="24"/>
-        </w:rPr>
-        <w:t>browse websites</w:t>
-      </w:r>
-      <w:r>
-        <w:rPr>
-          <w:rFonts w:ascii="Times New Roman" w:hAnsi="Times New Roman" w:cs="Times New Roman"/>
-          <w:sz w:val="24"/>
-          <w:szCs w:val="24"/>
-        </w:rPr>
-        <w:t xml:space="preserve"> on mobile phones.</w:t>
-      </w:r>
-      <w:r>
-        <w:rPr>
-          <w:rFonts w:ascii="Times New Roman" w:hAnsi="Times New Roman" w:cs="Times New Roman"/>
-          <w:sz w:val="24"/>
-          <w:szCs w:val="24"/>
-        </w:rPr>
-        <w:t xml:space="preserve"> With the </w:t>
-      </w:r>
-      <w:r>
-        <w:rPr>
-          <w:rFonts w:ascii="Times New Roman" w:hAnsi="Times New Roman" w:cs="Times New Roman"/>
-          <w:sz w:val="24"/>
-          <w:szCs w:val="24"/>
-        </w:rPr>
-        <w:t>introduction</w:t>
-      </w:r>
-      <w:r>
-        <w:rPr>
-          <w:rFonts w:ascii="Times New Roman" w:hAnsi="Times New Roman" w:cs="Times New Roman"/>
-          <w:sz w:val="24"/>
-          <w:szCs w:val="24"/>
-        </w:rPr>
-        <w:t xml:space="preserve"> of smartphones such as “</w:t>
+        <w:t xml:space="preserve"> such as</w:t>
+      </w:r>
+      <w:r>
+        <w:rPr>
+          <w:rFonts w:ascii="Times New Roman" w:hAnsi="Times New Roman" w:cs="Times New Roman"/>
+          <w:sz w:val="24"/>
+          <w:szCs w:val="24"/>
+        </w:rPr>
+        <w:t xml:space="preserve"> the</w:t>
+      </w:r>
+      <w:r>
+        <w:rPr>
+          <w:rFonts w:ascii="Times New Roman" w:hAnsi="Times New Roman" w:cs="Times New Roman"/>
+          <w:sz w:val="24"/>
+          <w:szCs w:val="24"/>
+        </w:rPr>
+        <w:t xml:space="preserve"> “</w:t>
       </w:r>
       <w:r>
         <w:rPr>
@@ -187,15 +235,23 @@
           <w:sz w:val="24"/>
           <w:szCs w:val="24"/>
         </w:rPr>
-        <w:t xml:space="preserve">hone”, which contains a built in web browser, mobile browsing of websites </w:t>
-      </w:r>
-      <w:r>
-        <w:rPr>
-          <w:rFonts w:ascii="Times New Roman" w:hAnsi="Times New Roman" w:cs="Times New Roman"/>
-          <w:sz w:val="24"/>
-          <w:szCs w:val="24"/>
-        </w:rPr>
-        <w:t>increased,</w:t>
+        <w:t>hone”</w:t>
+      </w:r>
+      <w:r>
+        <w:rPr>
+          <w:rFonts w:ascii="Times New Roman" w:hAnsi="Times New Roman" w:cs="Times New Roman"/>
+          <w:sz w:val="24"/>
+          <w:szCs w:val="24"/>
+        </w:rPr>
+        <w:t xml:space="preserve">, mobile browsing of websites </w:t>
+      </w:r>
+      <w:r>
+        <w:rPr>
+          <w:rFonts w:ascii="Times New Roman" w:hAnsi="Times New Roman" w:cs="Times New Roman"/>
+          <w:sz w:val="24"/>
+          <w:szCs w:val="24"/>
+        </w:rPr>
+        <w:t>increased</w:t>
       </w:r>
       <w:r>
         <w:rPr>
@@ -243,6 +299,14 @@
           <w:sz w:val="24"/>
           <w:szCs w:val="24"/>
         </w:rPr>
+        <w:t xml:space="preserve">about </w:t>
+      </w:r>
+      <w:r>
+        <w:rPr>
+          <w:rFonts w:ascii="Times New Roman" w:hAnsi="Times New Roman" w:cs="Times New Roman"/>
+          <w:sz w:val="24"/>
+          <w:szCs w:val="24"/>
+        </w:rPr>
         <w:t>mobile</w:t>
       </w:r>
       <w:r>
@@ -259,15 +323,47 @@
           <w:sz w:val="24"/>
           <w:szCs w:val="24"/>
         </w:rPr>
-        <w:t>are designed</w:t>
-      </w:r>
-      <w:r>
-        <w:rPr>
-          <w:rFonts w:ascii="Times New Roman" w:hAnsi="Times New Roman" w:cs="Times New Roman"/>
-          <w:sz w:val="24"/>
-          <w:szCs w:val="24"/>
-        </w:rPr>
-        <w:t xml:space="preserve"> for, and easy to use when browsing from a mobile device.</w:t>
+        <w:t xml:space="preserve">can be </w:t>
+      </w:r>
+      <w:r>
+        <w:rPr>
+          <w:rFonts w:ascii="Times New Roman" w:hAnsi="Times New Roman" w:cs="Times New Roman"/>
+          <w:sz w:val="24"/>
+          <w:szCs w:val="24"/>
+        </w:rPr>
+        <w:t>designed</w:t>
+      </w:r>
+      <w:r>
+        <w:rPr>
+          <w:rFonts w:ascii="Times New Roman" w:hAnsi="Times New Roman" w:cs="Times New Roman"/>
+          <w:sz w:val="24"/>
+          <w:szCs w:val="24"/>
+        </w:rPr>
+        <w:t xml:space="preserve"> for</w:t>
+      </w:r>
+      <w:r>
+        <w:rPr>
+          <w:rFonts w:ascii="Times New Roman" w:hAnsi="Times New Roman" w:cs="Times New Roman"/>
+          <w:sz w:val="24"/>
+          <w:szCs w:val="24"/>
+        </w:rPr>
+        <w:t xml:space="preserve"> and easy to use whe</w:t>
+      </w:r>
+      <w:r>
+        <w:rPr>
+          <w:rFonts w:ascii="Times New Roman" w:hAnsi="Times New Roman" w:cs="Times New Roman"/>
+          <w:sz w:val="24"/>
+          <w:szCs w:val="24"/>
+        </w:rPr>
+        <w:t xml:space="preserve">n browsing from a mobile device and the </w:t>
+      </w:r>
+      <w:r>
+        <w:rPr>
+          <w:rFonts w:ascii="Times New Roman" w:hAnsi="Times New Roman" w:cs="Times New Roman"/>
+          <w:sz w:val="24"/>
+          <w:szCs w:val="24"/>
+        </w:rPr>
+        <w:t>design</w:t>
       </w:r>
       <w:r>
         <w:rPr>
@@ -283,15 +379,7 @@
           <w:sz w:val="24"/>
           <w:szCs w:val="24"/>
         </w:rPr>
-        <w:t xml:space="preserve">This </w:t>
-      </w:r>
-      <w:r>
-        <w:rPr>
-          <w:rFonts w:ascii="Times New Roman" w:hAnsi="Times New Roman" w:cs="Times New Roman"/>
-          <w:sz w:val="24"/>
-          <w:szCs w:val="24"/>
-        </w:rPr>
-        <w:t>mobile</w:t>
+        <w:t>pattern</w:t>
       </w:r>
       <w:r>
         <w:rPr>
@@ -307,7 +395,39 @@
           <w:sz w:val="24"/>
           <w:szCs w:val="24"/>
         </w:rPr>
-        <w:t>design</w:t>
+        <w:t xml:space="preserve">includes a reduction of the </w:t>
+      </w:r>
+      <w:r>
+        <w:rPr>
+          <w:rFonts w:ascii="Times New Roman" w:hAnsi="Times New Roman" w:cs="Times New Roman"/>
+          <w:sz w:val="24"/>
+          <w:szCs w:val="24"/>
+        </w:rPr>
+        <w:t>data</w:t>
+      </w:r>
+      <w:r>
+        <w:rPr>
+          <w:rFonts w:ascii="Times New Roman" w:hAnsi="Times New Roman" w:cs="Times New Roman"/>
+          <w:sz w:val="24"/>
+          <w:szCs w:val="24"/>
+        </w:rPr>
+        <w:t xml:space="preserve"> on a desk</w:t>
+      </w:r>
+      <w:r>
+        <w:rPr>
+          <w:rFonts w:ascii="Times New Roman" w:hAnsi="Times New Roman" w:cs="Times New Roman"/>
+          <w:sz w:val="24"/>
+          <w:szCs w:val="24"/>
+        </w:rPr>
+        <w:t>top based website</w:t>
+      </w:r>
+      <w:r>
+        <w:rPr>
+          <w:rFonts w:ascii="Times New Roman" w:hAnsi="Times New Roman" w:cs="Times New Roman"/>
+          <w:sz w:val="24"/>
+          <w:szCs w:val="24"/>
+        </w:rPr>
+        <w:t>.</w:t>
       </w:r>
       <w:r>
         <w:rPr>
@@ -323,7 +443,71 @@
           <w:sz w:val="24"/>
           <w:szCs w:val="24"/>
         </w:rPr>
-        <w:t>pattern</w:t>
+        <w:t xml:space="preserve">The reduction is needed </w:t>
+      </w:r>
+      <w:r>
+        <w:rPr>
+          <w:rFonts w:ascii="Times New Roman" w:hAnsi="Times New Roman" w:cs="Times New Roman"/>
+          <w:sz w:val="24"/>
+          <w:szCs w:val="24"/>
+        </w:rPr>
+        <w:t>in order for</w:t>
+      </w:r>
+      <w:r>
+        <w:rPr>
+          <w:rFonts w:ascii="Times New Roman" w:hAnsi="Times New Roman" w:cs="Times New Roman"/>
+          <w:sz w:val="24"/>
+          <w:szCs w:val="24"/>
+        </w:rPr>
+        <w:t xml:space="preserve"> user</w:t>
+      </w:r>
+      <w:r>
+        <w:rPr>
+          <w:rFonts w:ascii="Times New Roman" w:hAnsi="Times New Roman" w:cs="Times New Roman"/>
+          <w:sz w:val="24"/>
+          <w:szCs w:val="24"/>
+        </w:rPr>
+        <w:t>s</w:t>
+      </w:r>
+      <w:r>
+        <w:rPr>
+          <w:rFonts w:ascii="Times New Roman" w:hAnsi="Times New Roman" w:cs="Times New Roman"/>
+          <w:sz w:val="24"/>
+          <w:szCs w:val="24"/>
+        </w:rPr>
+        <w:t xml:space="preserve"> to more </w:t>
+      </w:r>
+      <w:r>
+        <w:rPr>
+          <w:rFonts w:ascii="Times New Roman" w:hAnsi="Times New Roman" w:cs="Times New Roman"/>
+          <w:sz w:val="24"/>
+          <w:szCs w:val="24"/>
+        </w:rPr>
+        <w:t>clear</w:t>
+      </w:r>
+      <w:r>
+        <w:rPr>
+          <w:rFonts w:ascii="Times New Roman" w:hAnsi="Times New Roman" w:cs="Times New Roman"/>
+          <w:sz w:val="24"/>
+          <w:szCs w:val="24"/>
+        </w:rPr>
+        <w:t xml:space="preserve">ly </w:t>
+      </w:r>
+      <w:r>
+        <w:rPr>
+          <w:rFonts w:ascii="Times New Roman" w:hAnsi="Times New Roman" w:cs="Times New Roman"/>
+          <w:sz w:val="24"/>
+          <w:szCs w:val="24"/>
+        </w:rPr>
+        <w:t>understand</w:t>
+      </w:r>
+      <w:r>
+        <w:rPr>
+          <w:rFonts w:ascii="Times New Roman" w:hAnsi="Times New Roman" w:cs="Times New Roman"/>
+          <w:sz w:val="24"/>
+          <w:szCs w:val="24"/>
+        </w:rPr>
+        <w:t xml:space="preserve"> and navigate through the information.</w:t>
       </w:r>
       <w:r>
         <w:rPr>
@@ -339,87 +523,47 @@
           <w:sz w:val="24"/>
           <w:szCs w:val="24"/>
         </w:rPr>
-        <w:t xml:space="preserve">includes a reduction of the </w:t>
-      </w:r>
-      <w:r>
-        <w:rPr>
-          <w:rFonts w:ascii="Times New Roman" w:hAnsi="Times New Roman" w:cs="Times New Roman"/>
-          <w:sz w:val="24"/>
-          <w:szCs w:val="24"/>
-        </w:rPr>
-        <w:t>data</w:t>
-      </w:r>
-      <w:r>
-        <w:rPr>
-          <w:rFonts w:ascii="Times New Roman" w:hAnsi="Times New Roman" w:cs="Times New Roman"/>
-          <w:sz w:val="24"/>
-          <w:szCs w:val="24"/>
-        </w:rPr>
-        <w:t xml:space="preserve"> on a desk</w:t>
-      </w:r>
-      <w:r>
-        <w:rPr>
-          <w:rFonts w:ascii="Times New Roman" w:hAnsi="Times New Roman" w:cs="Times New Roman"/>
-          <w:sz w:val="24"/>
-          <w:szCs w:val="24"/>
-        </w:rPr>
-        <w:t>top based website in order for</w:t>
-      </w:r>
-      <w:r>
-        <w:rPr>
-          <w:rFonts w:ascii="Times New Roman" w:hAnsi="Times New Roman" w:cs="Times New Roman"/>
-          <w:sz w:val="24"/>
-          <w:szCs w:val="24"/>
-        </w:rPr>
-        <w:t xml:space="preserve"> user</w:t>
-      </w:r>
-      <w:r>
-        <w:rPr>
-          <w:rFonts w:ascii="Times New Roman" w:hAnsi="Times New Roman" w:cs="Times New Roman"/>
-          <w:sz w:val="24"/>
-          <w:szCs w:val="24"/>
-        </w:rPr>
-        <w:t>s</w:t>
-      </w:r>
-      <w:r>
-        <w:rPr>
-          <w:rFonts w:ascii="Times New Roman" w:hAnsi="Times New Roman" w:cs="Times New Roman"/>
-          <w:sz w:val="24"/>
-          <w:szCs w:val="24"/>
-        </w:rPr>
-        <w:t xml:space="preserve"> to more </w:t>
-      </w:r>
-      <w:r>
-        <w:rPr>
-          <w:rFonts w:ascii="Times New Roman" w:hAnsi="Times New Roman" w:cs="Times New Roman"/>
-          <w:sz w:val="24"/>
-          <w:szCs w:val="24"/>
-        </w:rPr>
-        <w:t>clear</w:t>
-      </w:r>
-      <w:r>
-        <w:rPr>
-          <w:rFonts w:ascii="Times New Roman" w:hAnsi="Times New Roman" w:cs="Times New Roman"/>
-          <w:sz w:val="24"/>
-          <w:szCs w:val="24"/>
-        </w:rPr>
-        <w:t xml:space="preserve">ly </w:t>
-      </w:r>
-      <w:r>
-        <w:rPr>
-          <w:rFonts w:ascii="Times New Roman" w:hAnsi="Times New Roman" w:cs="Times New Roman"/>
-          <w:sz w:val="24"/>
-          <w:szCs w:val="24"/>
-        </w:rPr>
-        <w:t>understand</w:t>
-      </w:r>
-      <w:r>
-        <w:rPr>
-          <w:rFonts w:ascii="Times New Roman" w:hAnsi="Times New Roman" w:cs="Times New Roman"/>
-          <w:sz w:val="24"/>
-          <w:szCs w:val="24"/>
-        </w:rPr>
-        <w:t xml:space="preserve"> and navigate through the information.</w:t>
+        <w:t xml:space="preserve">However, a great deal </w:t>
+      </w:r>
+      <w:r>
+        <w:rPr>
+          <w:rFonts w:ascii="Times New Roman" w:hAnsi="Times New Roman" w:cs="Times New Roman"/>
+          <w:sz w:val="24"/>
+          <w:szCs w:val="24"/>
+        </w:rPr>
+        <w:t>of websites are</w:t>
+      </w:r>
+      <w:r>
+        <w:rPr>
+          <w:rFonts w:ascii="Times New Roman" w:hAnsi="Times New Roman" w:cs="Times New Roman"/>
+          <w:sz w:val="24"/>
+          <w:szCs w:val="24"/>
+        </w:rPr>
+        <w:t xml:space="preserve"> still</w:t>
+      </w:r>
+      <w:r>
+        <w:rPr>
+          <w:rFonts w:ascii="Times New Roman" w:hAnsi="Times New Roman" w:cs="Times New Roman"/>
+          <w:sz w:val="24"/>
+          <w:szCs w:val="24"/>
+        </w:rPr>
+        <w:t xml:space="preserve"> not available in a mobile format</w:t>
+      </w:r>
+      <w:r>
+        <w:rPr>
+          <w:rFonts w:ascii="Times New Roman" w:hAnsi="Times New Roman" w:cs="Times New Roman"/>
+          <w:sz w:val="24"/>
+          <w:szCs w:val="24"/>
+        </w:rPr>
+        <w:t>,</w:t>
+      </w:r>
+      <w:r>
+        <w:rPr>
+          <w:rFonts w:ascii="Times New Roman" w:hAnsi="Times New Roman" w:cs="Times New Roman"/>
+          <w:sz w:val="24"/>
+          <w:szCs w:val="24"/>
+        </w:rPr>
+        <w:t xml:space="preserve"> i.e. adapted to the features of mobile devices, and</w:t>
       </w:r>
       <w:r>
         <w:rPr>
@@ -435,23 +579,31 @@
           <w:sz w:val="24"/>
           <w:szCs w:val="24"/>
         </w:rPr>
-        <w:t xml:space="preserve">However, a great deal </w:t>
-      </w:r>
-      <w:r>
-        <w:rPr>
-          <w:rFonts w:ascii="Times New Roman" w:hAnsi="Times New Roman" w:cs="Times New Roman"/>
-          <w:sz w:val="24"/>
-          <w:szCs w:val="24"/>
-        </w:rPr>
-        <w:t>of websites are not available in a mobile format</w:t>
-      </w:r>
-      <w:r>
-        <w:rPr>
-          <w:rFonts w:ascii="Times New Roman" w:hAnsi="Times New Roman" w:cs="Times New Roman"/>
-          <w:sz w:val="24"/>
-          <w:szCs w:val="24"/>
-        </w:rPr>
-        <w:t>,</w:t>
+        <w:t xml:space="preserve">when users </w:t>
+      </w:r>
+      <w:r>
+        <w:rPr>
+          <w:rFonts w:ascii="Times New Roman" w:hAnsi="Times New Roman" w:cs="Times New Roman"/>
+          <w:sz w:val="24"/>
+          <w:szCs w:val="24"/>
+        </w:rPr>
+        <w:t xml:space="preserve">browse </w:t>
+      </w:r>
+      <w:r>
+        <w:rPr>
+          <w:rFonts w:ascii="Times New Roman" w:hAnsi="Times New Roman" w:cs="Times New Roman"/>
+          <w:sz w:val="24"/>
+          <w:szCs w:val="24"/>
+        </w:rPr>
+        <w:t xml:space="preserve">to these </w:t>
+      </w:r>
+      <w:r>
+        <w:rPr>
+          <w:rFonts w:ascii="Times New Roman" w:hAnsi="Times New Roman" w:cs="Times New Roman"/>
+          <w:sz w:val="24"/>
+          <w:szCs w:val="24"/>
+        </w:rPr>
+        <w:t>webpages</w:t>
       </w:r>
       <w:r>
         <w:rPr>
@@ -467,55 +619,23 @@
           <w:sz w:val="24"/>
           <w:szCs w:val="24"/>
         </w:rPr>
-        <w:t xml:space="preserve"> </w:t>
-      </w:r>
-      <w:r>
-        <w:rPr>
-          <w:rFonts w:ascii="Times New Roman" w:hAnsi="Times New Roman" w:cs="Times New Roman"/>
-          <w:sz w:val="24"/>
-          <w:szCs w:val="24"/>
-        </w:rPr>
-        <w:t xml:space="preserve">when users </w:t>
-      </w:r>
-      <w:r>
-        <w:rPr>
-          <w:rFonts w:ascii="Times New Roman" w:hAnsi="Times New Roman" w:cs="Times New Roman"/>
-          <w:sz w:val="24"/>
-          <w:szCs w:val="24"/>
-        </w:rPr>
-        <w:t xml:space="preserve">browse </w:t>
-      </w:r>
-      <w:r>
-        <w:rPr>
-          <w:rFonts w:ascii="Times New Roman" w:hAnsi="Times New Roman" w:cs="Times New Roman"/>
-          <w:sz w:val="24"/>
-          <w:szCs w:val="24"/>
-        </w:rPr>
-        <w:t xml:space="preserve">to these </w:t>
-      </w:r>
-      <w:r>
-        <w:rPr>
-          <w:rFonts w:ascii="Times New Roman" w:hAnsi="Times New Roman" w:cs="Times New Roman"/>
-          <w:sz w:val="24"/>
-          <w:szCs w:val="24"/>
-        </w:rPr>
-        <w:t>webpages</w:t>
-      </w:r>
-      <w:r>
-        <w:rPr>
-          <w:rFonts w:ascii="Times New Roman" w:hAnsi="Times New Roman" w:cs="Times New Roman"/>
-          <w:sz w:val="24"/>
-          <w:szCs w:val="24"/>
-        </w:rPr>
-        <w:t xml:space="preserve"> that  on a mobile device </w:t>
-      </w:r>
-      <w:r>
-        <w:rPr>
-          <w:rFonts w:ascii="Times New Roman" w:hAnsi="Times New Roman" w:cs="Times New Roman"/>
-          <w:sz w:val="24"/>
-          <w:szCs w:val="24"/>
-        </w:rPr>
-        <w:t xml:space="preserve"> they often need</w:t>
+        <w:t>from a</w:t>
+      </w:r>
+      <w:r>
+        <w:rPr>
+          <w:rFonts w:ascii="Times New Roman" w:hAnsi="Times New Roman" w:cs="Times New Roman"/>
+          <w:sz w:val="24"/>
+          <w:szCs w:val="24"/>
+        </w:rPr>
+        <w:t xml:space="preserve"> mobile device </w:t>
+      </w:r>
+      <w:r>
+        <w:rPr>
+          <w:rFonts w:ascii="Times New Roman" w:hAnsi="Times New Roman" w:cs="Times New Roman"/>
+          <w:sz w:val="24"/>
+          <w:szCs w:val="24"/>
+        </w:rPr>
+        <w:t>they often need</w:t>
       </w:r>
       <w:r>
         <w:rPr>
@@ -555,31 +675,15 @@
           <w:sz w:val="24"/>
           <w:szCs w:val="24"/>
         </w:rPr>
-        <w:t>,</w:t>
-      </w:r>
-      <w:r>
-        <w:rPr>
-          <w:rFonts w:ascii="Times New Roman" w:hAnsi="Times New Roman" w:cs="Times New Roman"/>
-          <w:sz w:val="24"/>
-          <w:szCs w:val="24"/>
-        </w:rPr>
-        <w:t xml:space="preserve"> because </w:t>
-      </w:r>
-      <w:r>
-        <w:rPr>
-          <w:rFonts w:ascii="Times New Roman" w:hAnsi="Times New Roman" w:cs="Times New Roman"/>
-          <w:sz w:val="24"/>
-          <w:szCs w:val="24"/>
-        </w:rPr>
-        <w:t>most</w:t>
-      </w:r>
-      <w:r>
-        <w:rPr>
-          <w:rFonts w:ascii="Times New Roman" w:hAnsi="Times New Roman" w:cs="Times New Roman"/>
-          <w:sz w:val="24"/>
-          <w:szCs w:val="24"/>
-        </w:rPr>
-        <w:t xml:space="preserve"> </w:t>
+        <w:t xml:space="preserve"> due to </w:t>
+      </w:r>
+      <w:r>
+        <w:rPr>
+          <w:rFonts w:ascii="Times New Roman" w:hAnsi="Times New Roman" w:cs="Times New Roman"/>
+          <w:sz w:val="24"/>
+          <w:szCs w:val="24"/>
+        </w:rPr>
+        <w:t xml:space="preserve">small </w:t>
       </w:r>
       <w:r>
         <w:rPr>
@@ -595,25 +699,15 @@
           <w:sz w:val="24"/>
           <w:szCs w:val="24"/>
         </w:rPr>
-        <w:t xml:space="preserve"> elements are too small when </w:t>
-      </w:r>
-      <w:bookmarkStart w:id="0" w:name="_GoBack"/>
-      <w:bookmarkEnd w:id="0"/>
-      <w:r>
-        <w:rPr>
-          <w:rFonts w:ascii="Times New Roman" w:hAnsi="Times New Roman" w:cs="Times New Roman"/>
-          <w:sz w:val="24"/>
-          <w:szCs w:val="24"/>
-        </w:rPr>
-        <w:t>not customized for the mobile format.</w:t>
-      </w:r>
-      <w:r>
-        <w:rPr>
-          <w:rFonts w:ascii="Times New Roman" w:hAnsi="Times New Roman" w:cs="Times New Roman"/>
-          <w:sz w:val="24"/>
-          <w:szCs w:val="24"/>
-        </w:rPr>
-        <w:t xml:space="preserve"> </w:t>
+        <w:t xml:space="preserve"> elements </w:t>
+      </w:r>
+      <w:r>
+        <w:rPr>
+          <w:rFonts w:ascii="Times New Roman" w:hAnsi="Times New Roman" w:cs="Times New Roman"/>
+          <w:sz w:val="24"/>
+          <w:szCs w:val="24"/>
+        </w:rPr>
+        <w:t>and tiny text.</w:t>
       </w:r>
     </w:p>
     <w:p>
@@ -646,7 +740,39 @@
           <w:sz w:val="24"/>
           <w:szCs w:val="24"/>
         </w:rPr>
-        <w:t xml:space="preserve">. One way to express a desktop website in a mobile browser is to create a new webpage and </w:t>
+        <w:t xml:space="preserve">. One way to </w:t>
+      </w:r>
+      <w:r>
+        <w:rPr>
+          <w:rFonts w:ascii="Times New Roman" w:hAnsi="Times New Roman" w:cs="Times New Roman"/>
+          <w:sz w:val="24"/>
+          <w:szCs w:val="24"/>
+        </w:rPr>
+        <w:t>transform</w:t>
+      </w:r>
+      <w:r>
+        <w:rPr>
+          <w:rFonts w:ascii="Times New Roman" w:hAnsi="Times New Roman" w:cs="Times New Roman"/>
+          <w:sz w:val="24"/>
+          <w:szCs w:val="24"/>
+        </w:rPr>
+        <w:t xml:space="preserve"> a desktop website in a mobile browser is to create a new webpage </w:t>
+      </w:r>
+      <w:r>
+        <w:rPr>
+          <w:rFonts w:ascii="Times New Roman" w:hAnsi="Times New Roman" w:cs="Times New Roman"/>
+          <w:sz w:val="24"/>
+          <w:szCs w:val="24"/>
+        </w:rPr>
+        <w:t xml:space="preserve">based on the desktop page, </w:t>
+      </w:r>
+      <w:r>
+        <w:rPr>
+          <w:rFonts w:ascii="Times New Roman" w:hAnsi="Times New Roman" w:cs="Times New Roman"/>
+          <w:sz w:val="24"/>
+          <w:szCs w:val="24"/>
+        </w:rPr>
+        <w:t xml:space="preserve">and </w:t>
       </w:r>
       <w:r>
         <w:rPr>
@@ -790,31 +916,15 @@
           <w:sz w:val="24"/>
           <w:szCs w:val="24"/>
         </w:rPr>
-        <w:t>,</w:t>
-      </w:r>
-      <w:r>
-        <w:rPr>
-          <w:rFonts w:ascii="Times New Roman" w:hAnsi="Times New Roman" w:cs="Times New Roman"/>
-          <w:sz w:val="24"/>
-          <w:szCs w:val="24"/>
-        </w:rPr>
-        <w:t xml:space="preserve"> where </w:t>
-      </w:r>
-      <w:r>
-        <w:rPr>
-          <w:rFonts w:ascii="Times New Roman" w:hAnsi="Times New Roman" w:cs="Times New Roman"/>
-          <w:sz w:val="24"/>
-          <w:szCs w:val="24"/>
-        </w:rPr>
-        <w:t xml:space="preserve">there exist </w:t>
-      </w:r>
-      <w:r>
-        <w:rPr>
-          <w:rFonts w:ascii="Times New Roman" w:hAnsi="Times New Roman" w:cs="Times New Roman"/>
-          <w:sz w:val="24"/>
-          <w:szCs w:val="24"/>
-        </w:rPr>
-        <w:t xml:space="preserve">two </w:t>
+        <w:t xml:space="preserve"> above</w:t>
+      </w:r>
+      <w:r>
+        <w:rPr>
+          <w:rFonts w:ascii="Times New Roman" w:hAnsi="Times New Roman" w:cs="Times New Roman"/>
+          <w:sz w:val="24"/>
+          <w:szCs w:val="24"/>
+        </w:rPr>
+        <w:t xml:space="preserve"> where two </w:t>
       </w:r>
       <w:r>
         <w:rPr>
@@ -830,7 +940,63 @@
           <w:sz w:val="24"/>
           <w:szCs w:val="24"/>
         </w:rPr>
-        <w:t xml:space="preserve"> websites for desktops and mobile devices respectively, </w:t>
+        <w:t xml:space="preserve"> websites </w:t>
+      </w:r>
+      <w:r>
+        <w:rPr>
+          <w:rFonts w:ascii="Times New Roman" w:hAnsi="Times New Roman" w:cs="Times New Roman"/>
+          <w:sz w:val="24"/>
+          <w:szCs w:val="24"/>
+        </w:rPr>
+        <w:t xml:space="preserve">are </w:t>
+      </w:r>
+      <w:r>
+        <w:rPr>
+          <w:rFonts w:ascii="Times New Roman" w:hAnsi="Times New Roman" w:cs="Times New Roman"/>
+          <w:sz w:val="24"/>
+          <w:szCs w:val="24"/>
+        </w:rPr>
+        <w:t xml:space="preserve">developed </w:t>
+      </w:r>
+      <w:r>
+        <w:rPr>
+          <w:rFonts w:ascii="Times New Roman" w:hAnsi="Times New Roman" w:cs="Times New Roman"/>
+          <w:sz w:val="24"/>
+          <w:szCs w:val="24"/>
+        </w:rPr>
+        <w:t xml:space="preserve">for desktops </w:t>
+      </w:r>
+      <w:r>
+        <w:rPr>
+          <w:rFonts w:ascii="Times New Roman" w:hAnsi="Times New Roman" w:cs="Times New Roman"/>
+          <w:sz w:val="24"/>
+          <w:szCs w:val="24"/>
+        </w:rPr>
+        <w:t xml:space="preserve">computers </w:t>
+      </w:r>
+      <w:r>
+        <w:rPr>
+          <w:rFonts w:ascii="Times New Roman" w:hAnsi="Times New Roman" w:cs="Times New Roman"/>
+          <w:sz w:val="24"/>
+          <w:szCs w:val="24"/>
+        </w:rPr>
+        <w:t>and mobile devices respectively,</w:t>
+      </w:r>
+      <w:r>
+        <w:rPr>
+          <w:rFonts w:ascii="Times New Roman" w:hAnsi="Times New Roman" w:cs="Times New Roman"/>
+          <w:sz w:val="24"/>
+          <w:szCs w:val="24"/>
+        </w:rPr>
+        <w:t xml:space="preserve"> the principles of</w:t>
+      </w:r>
+      <w:r>
+        <w:rPr>
+          <w:rFonts w:ascii="Times New Roman" w:hAnsi="Times New Roman" w:cs="Times New Roman"/>
+          <w:sz w:val="24"/>
+          <w:szCs w:val="24"/>
+        </w:rPr>
+        <w:t xml:space="preserve"> </w:t>
       </w:r>
       <w:r>
         <w:rPr>
@@ -910,7 +1076,41 @@
           <w:sz w:val="24"/>
           <w:szCs w:val="24"/>
         </w:rPr>
-        <w:t>Responsive design</w:t>
+        <w:t xml:space="preserve">Responsive </w:t>
+      </w:r>
+      <w:r>
+        <w:rPr>
+          <w:rFonts w:ascii="Times New Roman" w:hAnsi="Times New Roman" w:cs="Times New Roman"/>
+          <w:sz w:val="24"/>
+          <w:szCs w:val="24"/>
+        </w:rPr>
+        <w:t xml:space="preserve">design </w:t>
+      </w:r>
+      <w:r>
+        <w:rPr>
+          <w:rFonts w:ascii="Times New Roman" w:hAnsi="Times New Roman" w:cs="Times New Roman"/>
+          <w:sz w:val="24"/>
+          <w:szCs w:val="24"/>
+        </w:rPr>
+        <w:t>functions</w:t>
+      </w:r>
+      <w:r>
+        <w:rPr>
+          <w:rFonts w:ascii="Times New Roman" w:hAnsi="Times New Roman" w:cs="Times New Roman"/>
+          <w:sz w:val="24"/>
+          <w:szCs w:val="24"/>
+        </w:rPr>
+        <w:t xml:space="preserve"> in such a way that the desktop webpage automatically changes </w:t>
+      </w:r>
+      <w:bookmarkStart w:id="0" w:name="_GoBack"/>
+      <w:bookmarkEnd w:id="0"/>
+      <w:r>
+        <w:rPr>
+          <w:rFonts w:ascii="Times New Roman" w:hAnsi="Times New Roman" w:cs="Times New Roman"/>
+          <w:sz w:val="24"/>
+          <w:szCs w:val="24"/>
+        </w:rPr>
+        <w:t>its</w:t>
       </w:r>
       <w:r>
         <w:rPr>
@@ -926,22 +1126,6 @@
           <w:sz w:val="24"/>
           <w:szCs w:val="24"/>
         </w:rPr>
-        <w:t>function</w:t>
-      </w:r>
-      <w:r>
-        <w:rPr>
-          <w:rFonts w:ascii="Times New Roman" w:hAnsi="Times New Roman" w:cs="Times New Roman"/>
-          <w:sz w:val="24"/>
-          <w:szCs w:val="24"/>
-        </w:rPr>
-        <w:t xml:space="preserve"> in such a way that the desktop webpage automatically changes </w:t>
-      </w:r>
-      <w:r>
-        <w:rPr>
-          <w:rFonts w:ascii="Times New Roman" w:hAnsi="Times New Roman" w:cs="Times New Roman"/>
-          <w:sz w:val="24"/>
-          <w:szCs w:val="24"/>
-        </w:rPr>
         <w:t>layout</w:t>
       </w:r>
       <w:r>
@@ -966,39 +1150,23 @@
           <w:sz w:val="24"/>
           <w:szCs w:val="24"/>
         </w:rPr>
-        <w:t xml:space="preserve"> (</w:t>
-      </w:r>
-      <w:r>
-        <w:rPr>
-          <w:rFonts w:ascii="Times New Roman" w:hAnsi="Times New Roman" w:cs="Times New Roman"/>
-          <w:sz w:val="24"/>
-          <w:szCs w:val="24"/>
-        </w:rPr>
-        <w:t xml:space="preserve">in accordance with </w:t>
-      </w:r>
-      <w:r>
-        <w:rPr>
-          <w:rFonts w:ascii="Times New Roman" w:hAnsi="Times New Roman" w:cs="Times New Roman"/>
-          <w:sz w:val="24"/>
-          <w:szCs w:val="24"/>
-        </w:rPr>
-        <w:t>the intended layout of the</w:t>
-      </w:r>
-      <w:r>
-        <w:rPr>
-          <w:rFonts w:ascii="Times New Roman" w:hAnsi="Times New Roman" w:cs="Times New Roman"/>
-          <w:sz w:val="24"/>
-          <w:szCs w:val="24"/>
-        </w:rPr>
-        <w:t xml:space="preserve"> mobile webpage</w:t>
-      </w:r>
-      <w:r>
-        <w:rPr>
-          <w:rFonts w:ascii="Times New Roman" w:hAnsi="Times New Roman" w:cs="Times New Roman"/>
-          <w:sz w:val="24"/>
-          <w:szCs w:val="24"/>
-        </w:rPr>
-        <w:t>)</w:t>
+        <w:t xml:space="preserve"> to match the features and specifics of </w:t>
+      </w:r>
+      <w:r>
+        <w:rPr>
+          <w:rFonts w:ascii="Times New Roman" w:hAnsi="Times New Roman" w:cs="Times New Roman"/>
+          <w:sz w:val="24"/>
+          <w:szCs w:val="24"/>
+        </w:rPr>
+        <w:t>mobile</w:t>
+      </w:r>
+      <w:r>
+        <w:rPr>
+          <w:rFonts w:ascii="Times New Roman" w:hAnsi="Times New Roman" w:cs="Times New Roman"/>
+          <w:sz w:val="24"/>
+          <w:szCs w:val="24"/>
+        </w:rPr>
+        <w:t xml:space="preserve"> devices automatically</w:t>
       </w:r>
       <w:r>
         <w:rPr>
@@ -1031,15 +1199,65 @@
           <w:sz w:val="24"/>
           <w:szCs w:val="24"/>
         </w:rPr>
-        <w:t xml:space="preserve">“StatCounter Global Stats”, Internet access through mobile devices has gone from </w:t>
-      </w:r>
-      <w:r>
-        <w:rPr>
-          <w:rFonts w:ascii="Times New Roman" w:hAnsi="Times New Roman" w:cs="Times New Roman"/>
-          <w:sz w:val="24"/>
-          <w:szCs w:val="24"/>
-        </w:rPr>
-        <w:t xml:space="preserve">0.7% in January 2009, to 8.5% in January 2012 (cite). The use of mobile devices as a mean for internet browsing has increased rapidly, which might be an indication that effort should be put into the development of mobile webpages. However, mobile web </w:t>
+        <w:t>“</w:t>
+      </w:r>
+      <w:proofErr w:type="spellStart"/>
+      <w:r>
+        <w:rPr>
+          <w:rFonts w:ascii="Times New Roman" w:hAnsi="Times New Roman" w:cs="Times New Roman"/>
+          <w:sz w:val="24"/>
+          <w:szCs w:val="24"/>
+        </w:rPr>
+        <w:t>StatCounter</w:t>
+      </w:r>
+      <w:proofErr w:type="spellEnd"/>
+      <w:r>
+        <w:rPr>
+          <w:rFonts w:ascii="Times New Roman" w:hAnsi="Times New Roman" w:cs="Times New Roman"/>
+          <w:sz w:val="24"/>
+          <w:szCs w:val="24"/>
+        </w:rPr>
+        <w:t xml:space="preserve"> Global Stats”, Internet access through mobile devices has gone from </w:t>
+      </w:r>
+      <w:r>
+        <w:rPr>
+          <w:rFonts w:ascii="Times New Roman" w:hAnsi="Times New Roman" w:cs="Times New Roman"/>
+          <w:sz w:val="24"/>
+          <w:szCs w:val="24"/>
+        </w:rPr>
+        <w:t>0.7% in January 2009, to 8.5% in January 2012 (cite). Th</w:t>
+      </w:r>
+      <w:r>
+        <w:rPr>
+          <w:rFonts w:ascii="Times New Roman" w:hAnsi="Times New Roman" w:cs="Times New Roman"/>
+          <w:sz w:val="24"/>
+          <w:szCs w:val="24"/>
+        </w:rPr>
+        <w:t xml:space="preserve">is rapid increase </w:t>
+      </w:r>
+      <w:r>
+        <w:rPr>
+          <w:rFonts w:ascii="Times New Roman" w:hAnsi="Times New Roman" w:cs="Times New Roman"/>
+          <w:sz w:val="24"/>
+          <w:szCs w:val="24"/>
+        </w:rPr>
+        <w:t>can be regarded as</w:t>
+      </w:r>
+      <w:r>
+        <w:rPr>
+          <w:rFonts w:ascii="Times New Roman" w:hAnsi="Times New Roman" w:cs="Times New Roman"/>
+          <w:sz w:val="24"/>
+          <w:szCs w:val="24"/>
+        </w:rPr>
+        <w:t xml:space="preserve"> an indication on that</w:t>
+      </w:r>
+      <w:r>
+        <w:rPr>
+          <w:rFonts w:ascii="Times New Roman" w:hAnsi="Times New Roman" w:cs="Times New Roman"/>
+          <w:sz w:val="24"/>
+          <w:szCs w:val="24"/>
+        </w:rPr>
+        <w:t xml:space="preserve"> effort should be put into the development of mobile webpages. However, mobile web </w:t>
       </w:r>
       <w:r>
         <w:rPr>

</xml_diff>